<commit_message>
Use Case Task Assignment
</commit_message>
<xml_diff>
--- a/Use Case/Scenario.docx
+++ b/Use Case/Scenario.docx
@@ -15,10 +15,85 @@
           <w:b/>
           <w:bCs/>
         </w:rPr>
-        <w:t>fully dressed scenario</w:t>
+        <w:t>F</w:t>
       </w:r>
-      <w:bookmarkStart w:id="0" w:name="_GoBack"/>
-      <w:bookmarkEnd w:id="0"/>
+      <w:r>
+        <w:rPr>
+          <w:b/>
+          <w:bCs/>
+        </w:rPr>
+        <w:t xml:space="preserve">ully </w:t>
+      </w:r>
+      <w:r>
+        <w:rPr>
+          <w:b/>
+          <w:bCs/>
+        </w:rPr>
+        <w:t>D</w:t>
+      </w:r>
+      <w:r>
+        <w:rPr>
+          <w:b/>
+          <w:bCs/>
+        </w:rPr>
+        <w:t xml:space="preserve">ressed </w:t>
+      </w:r>
+      <w:r>
+        <w:rPr>
+          <w:b/>
+          <w:bCs/>
+        </w:rPr>
+        <w:t>S</w:t>
+      </w:r>
+      <w:r>
+        <w:rPr>
+          <w:b/>
+          <w:bCs/>
+        </w:rPr>
+        <w:t>cenario</w:t>
+      </w:r>
+      <w:r>
+        <w:rPr>
+          <w:b/>
+          <w:bCs/>
+        </w:rPr>
+        <w:t xml:space="preserve"> For</w:t>
+      </w:r>
+      <w:r>
+        <w:rPr>
+          <w:b/>
+          <w:bCs/>
+        </w:rPr>
+        <w:t xml:space="preserve"> </w:t>
+      </w:r>
+      <w:r>
+        <w:rPr>
+          <w:b/>
+          <w:bCs/>
+        </w:rPr>
+        <w:t>B</w:t>
+      </w:r>
+      <w:r>
+        <w:rPr>
+          <w:b/>
+          <w:bCs/>
+        </w:rPr>
+        <w:t xml:space="preserve">uy </w:t>
+      </w:r>
+      <w:r>
+        <w:rPr>
+          <w:b/>
+          <w:bCs/>
+        </w:rPr>
+        <w:t>T</w:t>
+      </w:r>
+      <w:r>
+        <w:rPr>
+          <w:b/>
+          <w:bCs/>
+        </w:rPr>
+        <w:t>icket</w:t>
+      </w:r>
     </w:p>
     <w:tbl>
       <w:tblPr>
@@ -31,8 +106,8 @@
         <w:tblLook w:val="0600" w:firstRow="0" w:lastRow="0" w:firstColumn="0" w:lastColumn="0" w:noHBand="1" w:noVBand="1"/>
       </w:tblPr>
       <w:tblGrid>
-        <w:gridCol w:w="2227"/>
-        <w:gridCol w:w="1710"/>
+        <w:gridCol w:w="2497"/>
+        <w:gridCol w:w="1440"/>
         <w:gridCol w:w="5940"/>
       </w:tblGrid>
       <w:tr>
@@ -42,7 +117,7 @@
         </w:trPr>
         <w:tc>
           <w:tcPr>
-            <w:tcW w:w="2227" w:type="dxa"/>
+            <w:tcW w:w="2497" w:type="dxa"/>
             <w:tcBorders>
               <w:top w:val="single" w:sz="18" w:space="0" w:color="000000"/>
               <w:left w:val="single" w:sz="18" w:space="0" w:color="000000"/>
@@ -76,7 +151,7 @@
         </w:tc>
         <w:tc>
           <w:tcPr>
-            <w:tcW w:w="7650" w:type="dxa"/>
+            <w:tcW w:w="7380" w:type="dxa"/>
             <w:gridSpan w:val="2"/>
             <w:tcBorders>
               <w:top w:val="single" w:sz="18" w:space="0" w:color="000000"/>
@@ -115,7 +190,7 @@
         </w:trPr>
         <w:tc>
           <w:tcPr>
-            <w:tcW w:w="2227" w:type="dxa"/>
+            <w:tcW w:w="2497" w:type="dxa"/>
             <w:tcBorders>
               <w:top w:val="single" w:sz="8" w:space="0" w:color="000000"/>
               <w:left w:val="single" w:sz="18" w:space="0" w:color="000000"/>
@@ -149,7 +224,7 @@
         </w:tc>
         <w:tc>
           <w:tcPr>
-            <w:tcW w:w="7650" w:type="dxa"/>
+            <w:tcW w:w="7380" w:type="dxa"/>
             <w:gridSpan w:val="2"/>
             <w:tcBorders>
               <w:top w:val="single" w:sz="8" w:space="0" w:color="000000"/>
@@ -176,19 +251,19 @@
               <w:rPr>
                 <w:rFonts w:cstheme="minorHAnsi"/>
               </w:rPr>
-              <w:t>Buy a metro ticket</w:t>
-            </w:r>
-            <w:r>
-              <w:rPr>
-                <w:rFonts w:cstheme="minorHAnsi"/>
-              </w:rPr>
-              <w:t xml:space="preserve"> using </w:t>
-            </w:r>
-            <w:r>
-              <w:rPr>
-                <w:rFonts w:cstheme="minorHAnsi"/>
-              </w:rPr>
-              <w:t>TVM</w:t>
+              <w:t xml:space="preserve">Buy </w:t>
+            </w:r>
+            <w:r>
+              <w:rPr>
+                <w:rFonts w:cstheme="minorHAnsi"/>
+              </w:rPr>
+              <w:t>T</w:t>
+            </w:r>
+            <w:r>
+              <w:rPr>
+                <w:rFonts w:cstheme="minorHAnsi"/>
+              </w:rPr>
+              <w:t>icket</w:t>
             </w:r>
           </w:p>
         </w:tc>
@@ -200,7 +275,7 @@
         </w:trPr>
         <w:tc>
           <w:tcPr>
-            <w:tcW w:w="2227" w:type="dxa"/>
+            <w:tcW w:w="2497" w:type="dxa"/>
             <w:tcBorders>
               <w:top w:val="single" w:sz="8" w:space="0" w:color="000000"/>
               <w:left w:val="single" w:sz="18" w:space="0" w:color="000000"/>
@@ -234,7 +309,7 @@
         </w:tc>
         <w:tc>
           <w:tcPr>
-            <w:tcW w:w="7650" w:type="dxa"/>
+            <w:tcW w:w="7380" w:type="dxa"/>
             <w:gridSpan w:val="2"/>
             <w:tcBorders>
               <w:top w:val="single" w:sz="8" w:space="0" w:color="000000"/>
@@ -269,6 +344,14 @@
               </w:rPr>
               <w:t>buy a metro ticket by his credit card</w:t>
             </w:r>
+            <w:r>
+              <w:rPr>
+                <w:rFonts w:cstheme="minorHAnsi"/>
+              </w:rPr>
+              <w:t xml:space="preserve"> using TVM</w:t>
+            </w:r>
+            <w:bookmarkStart w:id="0" w:name="_GoBack"/>
+            <w:bookmarkEnd w:id="0"/>
           </w:p>
         </w:tc>
       </w:tr>
@@ -279,7 +362,7 @@
         </w:trPr>
         <w:tc>
           <w:tcPr>
-            <w:tcW w:w="2227" w:type="dxa"/>
+            <w:tcW w:w="2497" w:type="dxa"/>
             <w:tcBorders>
               <w:top w:val="single" w:sz="8" w:space="0" w:color="000000"/>
               <w:left w:val="single" w:sz="18" w:space="0" w:color="000000"/>
@@ -313,7 +396,7 @@
         </w:tc>
         <w:tc>
           <w:tcPr>
-            <w:tcW w:w="7650" w:type="dxa"/>
+            <w:tcW w:w="7380" w:type="dxa"/>
             <w:gridSpan w:val="2"/>
             <w:tcBorders>
               <w:top w:val="single" w:sz="8" w:space="0" w:color="000000"/>
@@ -352,7 +435,7 @@
         </w:trPr>
         <w:tc>
           <w:tcPr>
-            <w:tcW w:w="2227" w:type="dxa"/>
+            <w:tcW w:w="2497" w:type="dxa"/>
             <w:tcBorders>
               <w:top w:val="single" w:sz="8" w:space="0" w:color="000000"/>
               <w:left w:val="single" w:sz="18" w:space="0" w:color="000000"/>
@@ -386,7 +469,7 @@
         </w:tc>
         <w:tc>
           <w:tcPr>
-            <w:tcW w:w="7650" w:type="dxa"/>
+            <w:tcW w:w="7380" w:type="dxa"/>
             <w:gridSpan w:val="2"/>
             <w:tcBorders>
               <w:top w:val="single" w:sz="8" w:space="0" w:color="000000"/>
@@ -431,7 +514,7 @@
         </w:trPr>
         <w:tc>
           <w:tcPr>
-            <w:tcW w:w="2227" w:type="dxa"/>
+            <w:tcW w:w="2497" w:type="dxa"/>
             <w:tcBorders>
               <w:top w:val="single" w:sz="8" w:space="0" w:color="000000"/>
               <w:left w:val="single" w:sz="18" w:space="0" w:color="000000"/>
@@ -465,7 +548,7 @@
         </w:tc>
         <w:tc>
           <w:tcPr>
-            <w:tcW w:w="7650" w:type="dxa"/>
+            <w:tcW w:w="7380" w:type="dxa"/>
             <w:gridSpan w:val="2"/>
             <w:tcBorders>
               <w:top w:val="single" w:sz="8" w:space="0" w:color="000000"/>
@@ -528,7 +611,7 @@
         </w:trPr>
         <w:tc>
           <w:tcPr>
-            <w:tcW w:w="2227" w:type="dxa"/>
+            <w:tcW w:w="2497" w:type="dxa"/>
             <w:tcBorders>
               <w:top w:val="single" w:sz="8" w:space="0" w:color="000000"/>
               <w:left w:val="single" w:sz="18" w:space="0" w:color="000000"/>
@@ -562,7 +645,7 @@
         </w:tc>
         <w:tc>
           <w:tcPr>
-            <w:tcW w:w="7650" w:type="dxa"/>
+            <w:tcW w:w="7380" w:type="dxa"/>
             <w:gridSpan w:val="2"/>
             <w:tcBorders>
               <w:top w:val="single" w:sz="8" w:space="0" w:color="000000"/>
@@ -607,7 +690,7 @@
         </w:trPr>
         <w:tc>
           <w:tcPr>
-            <w:tcW w:w="2227" w:type="dxa"/>
+            <w:tcW w:w="2497" w:type="dxa"/>
             <w:tcBorders>
               <w:top w:val="single" w:sz="8" w:space="0" w:color="000000"/>
               <w:left w:val="single" w:sz="18" w:space="0" w:color="000000"/>
@@ -641,7 +724,7 @@
         </w:tc>
         <w:tc>
           <w:tcPr>
-            <w:tcW w:w="7650" w:type="dxa"/>
+            <w:tcW w:w="7380" w:type="dxa"/>
             <w:gridSpan w:val="2"/>
             <w:tcBorders>
               <w:top w:val="single" w:sz="8" w:space="0" w:color="000000"/>
@@ -680,7 +763,7 @@
         </w:trPr>
         <w:tc>
           <w:tcPr>
-            <w:tcW w:w="2227" w:type="dxa"/>
+            <w:tcW w:w="2497" w:type="dxa"/>
             <w:tcBorders>
               <w:top w:val="single" w:sz="8" w:space="0" w:color="000000"/>
               <w:left w:val="single" w:sz="18" w:space="0" w:color="000000"/>
@@ -714,7 +797,7 @@
         </w:tc>
         <w:tc>
           <w:tcPr>
-            <w:tcW w:w="7650" w:type="dxa"/>
+            <w:tcW w:w="7380" w:type="dxa"/>
             <w:gridSpan w:val="2"/>
             <w:tcBorders>
               <w:top w:val="single" w:sz="8" w:space="0" w:color="000000"/>
@@ -759,7 +842,7 @@
         </w:trPr>
         <w:tc>
           <w:tcPr>
-            <w:tcW w:w="2227" w:type="dxa"/>
+            <w:tcW w:w="2497" w:type="dxa"/>
             <w:tcBorders>
               <w:top w:val="single" w:sz="8" w:space="0" w:color="000000"/>
               <w:left w:val="single" w:sz="18" w:space="0" w:color="000000"/>
@@ -787,13 +870,29 @@
                 <w:b/>
                 <w:bCs/>
               </w:rPr>
-              <w:t>Main Scenario</w:t>
-            </w:r>
-          </w:p>
-        </w:tc>
-        <w:tc>
-          <w:tcPr>
-            <w:tcW w:w="1710" w:type="dxa"/>
+              <w:t xml:space="preserve">Main </w:t>
+            </w:r>
+            <w:r>
+              <w:rPr>
+                <w:rFonts w:cstheme="minorHAnsi"/>
+                <w:b/>
+                <w:bCs/>
+              </w:rPr>
+              <w:t xml:space="preserve">Success </w:t>
+            </w:r>
+            <w:r>
+              <w:rPr>
+                <w:rFonts w:cstheme="minorHAnsi"/>
+                <w:b/>
+                <w:bCs/>
+              </w:rPr>
+              <w:t>Scenario</w:t>
+            </w:r>
+          </w:p>
+        </w:tc>
+        <w:tc>
+          <w:tcPr>
+            <w:tcW w:w="1440" w:type="dxa"/>
             <w:tcBorders>
               <w:top w:val="single" w:sz="8" w:space="0" w:color="000000"/>
               <w:left w:val="single" w:sz="8" w:space="0" w:color="000000"/>
@@ -867,7 +966,7 @@
         </w:trPr>
         <w:tc>
           <w:tcPr>
-            <w:tcW w:w="2227" w:type="dxa"/>
+            <w:tcW w:w="2497" w:type="dxa"/>
             <w:tcBorders>
               <w:top w:val="single" w:sz="8" w:space="0" w:color="000000"/>
               <w:left w:val="single" w:sz="18" w:space="0" w:color="000000"/>
@@ -892,7 +991,7 @@
         </w:tc>
         <w:tc>
           <w:tcPr>
-            <w:tcW w:w="1710" w:type="dxa"/>
+            <w:tcW w:w="1440" w:type="dxa"/>
             <w:tcBorders>
               <w:top w:val="single" w:sz="8" w:space="0" w:color="000000"/>
               <w:left w:val="single" w:sz="8" w:space="0" w:color="000000"/>
@@ -978,7 +1077,7 @@
         </w:trPr>
         <w:tc>
           <w:tcPr>
-            <w:tcW w:w="2227" w:type="dxa"/>
+            <w:tcW w:w="2497" w:type="dxa"/>
             <w:tcBorders>
               <w:top w:val="single" w:sz="8" w:space="0" w:color="000000"/>
               <w:left w:val="single" w:sz="18" w:space="0" w:color="000000"/>
@@ -1003,7 +1102,7 @@
         </w:tc>
         <w:tc>
           <w:tcPr>
-            <w:tcW w:w="1710" w:type="dxa"/>
+            <w:tcW w:w="1440" w:type="dxa"/>
             <w:tcBorders>
               <w:top w:val="single" w:sz="8" w:space="0" w:color="000000"/>
               <w:left w:val="single" w:sz="8" w:space="0" w:color="000000"/>
@@ -1089,7 +1188,7 @@
         </w:trPr>
         <w:tc>
           <w:tcPr>
-            <w:tcW w:w="2227" w:type="dxa"/>
+            <w:tcW w:w="2497" w:type="dxa"/>
             <w:tcBorders>
               <w:top w:val="single" w:sz="8" w:space="0" w:color="000000"/>
               <w:left w:val="single" w:sz="18" w:space="0" w:color="000000"/>
@@ -1114,7 +1213,7 @@
         </w:tc>
         <w:tc>
           <w:tcPr>
-            <w:tcW w:w="1710" w:type="dxa"/>
+            <w:tcW w:w="1440" w:type="dxa"/>
             <w:tcBorders>
               <w:top w:val="single" w:sz="8" w:space="0" w:color="000000"/>
               <w:left w:val="single" w:sz="8" w:space="0" w:color="000000"/>
@@ -1194,7 +1293,7 @@
         </w:trPr>
         <w:tc>
           <w:tcPr>
-            <w:tcW w:w="2227" w:type="dxa"/>
+            <w:tcW w:w="2497" w:type="dxa"/>
             <w:tcBorders>
               <w:top w:val="single" w:sz="8" w:space="0" w:color="000000"/>
               <w:left w:val="single" w:sz="18" w:space="0" w:color="000000"/>
@@ -1219,7 +1318,7 @@
         </w:tc>
         <w:tc>
           <w:tcPr>
-            <w:tcW w:w="1710" w:type="dxa"/>
+            <w:tcW w:w="1440" w:type="dxa"/>
             <w:tcBorders>
               <w:top w:val="single" w:sz="8" w:space="0" w:color="000000"/>
               <w:left w:val="single" w:sz="8" w:space="0" w:color="000000"/>
@@ -1299,7 +1398,7 @@
         </w:trPr>
         <w:tc>
           <w:tcPr>
-            <w:tcW w:w="2227" w:type="dxa"/>
+            <w:tcW w:w="2497" w:type="dxa"/>
             <w:tcBorders>
               <w:top w:val="single" w:sz="8" w:space="0" w:color="000000"/>
               <w:left w:val="single" w:sz="18" w:space="0" w:color="000000"/>
@@ -1324,7 +1423,7 @@
         </w:tc>
         <w:tc>
           <w:tcPr>
-            <w:tcW w:w="1710" w:type="dxa"/>
+            <w:tcW w:w="1440" w:type="dxa"/>
             <w:tcBorders>
               <w:top w:val="single" w:sz="8" w:space="0" w:color="000000"/>
               <w:left w:val="single" w:sz="8" w:space="0" w:color="000000"/>
@@ -1400,7 +1499,7 @@
         </w:trPr>
         <w:tc>
           <w:tcPr>
-            <w:tcW w:w="2227" w:type="dxa"/>
+            <w:tcW w:w="2497" w:type="dxa"/>
             <w:tcBorders>
               <w:top w:val="single" w:sz="8" w:space="0" w:color="000000"/>
               <w:left w:val="single" w:sz="18" w:space="0" w:color="000000"/>
@@ -1425,7 +1524,7 @@
         </w:tc>
         <w:tc>
           <w:tcPr>
-            <w:tcW w:w="1710" w:type="dxa"/>
+            <w:tcW w:w="1440" w:type="dxa"/>
             <w:tcBorders>
               <w:top w:val="single" w:sz="8" w:space="0" w:color="000000"/>
               <w:left w:val="single" w:sz="8" w:space="0" w:color="000000"/>
@@ -1501,7 +1600,7 @@
         </w:trPr>
         <w:tc>
           <w:tcPr>
-            <w:tcW w:w="2227" w:type="dxa"/>
+            <w:tcW w:w="2497" w:type="dxa"/>
             <w:tcBorders>
               <w:top w:val="single" w:sz="8" w:space="0" w:color="000000"/>
               <w:left w:val="single" w:sz="18" w:space="0" w:color="000000"/>
@@ -1526,7 +1625,7 @@
         </w:tc>
         <w:tc>
           <w:tcPr>
-            <w:tcW w:w="1710" w:type="dxa"/>
+            <w:tcW w:w="1440" w:type="dxa"/>
             <w:tcBorders>
               <w:top w:val="single" w:sz="8" w:space="0" w:color="000000"/>
               <w:left w:val="single" w:sz="8" w:space="0" w:color="000000"/>
@@ -1602,7 +1701,7 @@
         </w:trPr>
         <w:tc>
           <w:tcPr>
-            <w:tcW w:w="2227" w:type="dxa"/>
+            <w:tcW w:w="2497" w:type="dxa"/>
             <w:tcBorders>
               <w:top w:val="single" w:sz="8" w:space="0" w:color="000000"/>
               <w:left w:val="single" w:sz="18" w:space="0" w:color="000000"/>
@@ -1627,7 +1726,7 @@
         </w:tc>
         <w:tc>
           <w:tcPr>
-            <w:tcW w:w="1710" w:type="dxa"/>
+            <w:tcW w:w="1440" w:type="dxa"/>
             <w:tcBorders>
               <w:top w:val="single" w:sz="8" w:space="0" w:color="000000"/>
               <w:left w:val="single" w:sz="8" w:space="0" w:color="000000"/>
@@ -1703,7 +1802,7 @@
         </w:trPr>
         <w:tc>
           <w:tcPr>
-            <w:tcW w:w="2227" w:type="dxa"/>
+            <w:tcW w:w="2497" w:type="dxa"/>
             <w:tcBorders>
               <w:top w:val="single" w:sz="8" w:space="0" w:color="000000"/>
               <w:left w:val="single" w:sz="18" w:space="0" w:color="000000"/>
@@ -1728,7 +1827,7 @@
         </w:tc>
         <w:tc>
           <w:tcPr>
-            <w:tcW w:w="1710" w:type="dxa"/>
+            <w:tcW w:w="1440" w:type="dxa"/>
             <w:tcBorders>
               <w:top w:val="single" w:sz="8" w:space="0" w:color="000000"/>
               <w:left w:val="single" w:sz="8" w:space="0" w:color="000000"/>
@@ -1800,7 +1899,7 @@
         </w:trPr>
         <w:tc>
           <w:tcPr>
-            <w:tcW w:w="2227" w:type="dxa"/>
+            <w:tcW w:w="2497" w:type="dxa"/>
             <w:tcBorders>
               <w:top w:val="single" w:sz="8" w:space="0" w:color="000000"/>
               <w:left w:val="single" w:sz="18" w:space="0" w:color="000000"/>
@@ -1825,7 +1924,7 @@
         </w:tc>
         <w:tc>
           <w:tcPr>
-            <w:tcW w:w="1710" w:type="dxa"/>
+            <w:tcW w:w="1440" w:type="dxa"/>
             <w:tcBorders>
               <w:top w:val="single" w:sz="8" w:space="0" w:color="000000"/>
               <w:left w:val="single" w:sz="8" w:space="0" w:color="000000"/>
@@ -1911,7 +2010,7 @@
         </w:trPr>
         <w:tc>
           <w:tcPr>
-            <w:tcW w:w="2227" w:type="dxa"/>
+            <w:tcW w:w="2497" w:type="dxa"/>
             <w:tcBorders>
               <w:top w:val="single" w:sz="8" w:space="0" w:color="000000"/>
               <w:left w:val="single" w:sz="18" w:space="0" w:color="000000"/>
@@ -1936,7 +2035,7 @@
         </w:tc>
         <w:tc>
           <w:tcPr>
-            <w:tcW w:w="1710" w:type="dxa"/>
+            <w:tcW w:w="1440" w:type="dxa"/>
             <w:tcBorders>
               <w:top w:val="single" w:sz="8" w:space="0" w:color="000000"/>
               <w:left w:val="single" w:sz="8" w:space="0" w:color="000000"/>
@@ -2012,7 +2111,7 @@
         </w:trPr>
         <w:tc>
           <w:tcPr>
-            <w:tcW w:w="2227" w:type="dxa"/>
+            <w:tcW w:w="2497" w:type="dxa"/>
             <w:tcBorders>
               <w:top w:val="single" w:sz="8" w:space="0" w:color="000000"/>
               <w:left w:val="single" w:sz="18" w:space="0" w:color="000000"/>
@@ -2037,7 +2136,7 @@
         </w:tc>
         <w:tc>
           <w:tcPr>
-            <w:tcW w:w="1710" w:type="dxa"/>
+            <w:tcW w:w="1440" w:type="dxa"/>
             <w:tcBorders>
               <w:top w:val="single" w:sz="8" w:space="0" w:color="000000"/>
               <w:left w:val="single" w:sz="8" w:space="0" w:color="000000"/>
@@ -2121,7 +2220,7 @@
         </w:trPr>
         <w:tc>
           <w:tcPr>
-            <w:tcW w:w="2227" w:type="dxa"/>
+            <w:tcW w:w="2497" w:type="dxa"/>
             <w:tcBorders>
               <w:top w:val="single" w:sz="8" w:space="0" w:color="000000"/>
               <w:left w:val="single" w:sz="18" w:space="0" w:color="000000"/>
@@ -2146,7 +2245,7 @@
         </w:tc>
         <w:tc>
           <w:tcPr>
-            <w:tcW w:w="1710" w:type="dxa"/>
+            <w:tcW w:w="1440" w:type="dxa"/>
             <w:tcBorders>
               <w:top w:val="single" w:sz="8" w:space="0" w:color="000000"/>
               <w:left w:val="single" w:sz="8" w:space="0" w:color="000000"/>
@@ -2230,7 +2329,7 @@
         </w:trPr>
         <w:tc>
           <w:tcPr>
-            <w:tcW w:w="2227" w:type="dxa"/>
+            <w:tcW w:w="2497" w:type="dxa"/>
             <w:tcBorders>
               <w:top w:val="single" w:sz="8" w:space="0" w:color="000000"/>
               <w:left w:val="single" w:sz="18" w:space="0" w:color="000000"/>
@@ -2256,7 +2355,7 @@
         </w:tc>
         <w:tc>
           <w:tcPr>
-            <w:tcW w:w="1710" w:type="dxa"/>
+            <w:tcW w:w="1440" w:type="dxa"/>
             <w:tcBorders>
               <w:top w:val="single" w:sz="8" w:space="0" w:color="000000"/>
               <w:left w:val="single" w:sz="8" w:space="0" w:color="000000"/>
@@ -2342,7 +2441,7 @@
         </w:trPr>
         <w:tc>
           <w:tcPr>
-            <w:tcW w:w="2227" w:type="dxa"/>
+            <w:tcW w:w="2497" w:type="dxa"/>
             <w:tcBorders>
               <w:top w:val="single" w:sz="8" w:space="0" w:color="000000"/>
               <w:left w:val="single" w:sz="18" w:space="0" w:color="000000"/>
@@ -2368,7 +2467,7 @@
         </w:tc>
         <w:tc>
           <w:tcPr>
-            <w:tcW w:w="1710" w:type="dxa"/>
+            <w:tcW w:w="1440" w:type="dxa"/>
             <w:tcBorders>
               <w:top w:val="single" w:sz="8" w:space="0" w:color="000000"/>
               <w:left w:val="single" w:sz="8" w:space="0" w:color="000000"/>
@@ -2470,7 +2569,7 @@
         </w:trPr>
         <w:tc>
           <w:tcPr>
-            <w:tcW w:w="2227" w:type="dxa"/>
+            <w:tcW w:w="2497" w:type="dxa"/>
             <w:tcBorders>
               <w:top w:val="single" w:sz="8" w:space="0" w:color="000000"/>
               <w:left w:val="single" w:sz="18" w:space="0" w:color="000000"/>
@@ -2496,7 +2595,7 @@
         </w:tc>
         <w:tc>
           <w:tcPr>
-            <w:tcW w:w="1710" w:type="dxa"/>
+            <w:tcW w:w="1440" w:type="dxa"/>
             <w:tcBorders>
               <w:top w:val="single" w:sz="8" w:space="0" w:color="000000"/>
               <w:left w:val="single" w:sz="8" w:space="0" w:color="000000"/>
@@ -2578,7 +2677,7 @@
         </w:trPr>
         <w:tc>
           <w:tcPr>
-            <w:tcW w:w="2227" w:type="dxa"/>
+            <w:tcW w:w="2497" w:type="dxa"/>
             <w:tcBorders>
               <w:top w:val="single" w:sz="8" w:space="0" w:color="000000"/>
               <w:left w:val="single" w:sz="18" w:space="0" w:color="000000"/>
@@ -2603,7 +2702,7 @@
         </w:tc>
         <w:tc>
           <w:tcPr>
-            <w:tcW w:w="1710" w:type="dxa"/>
+            <w:tcW w:w="1440" w:type="dxa"/>
             <w:tcBorders>
               <w:top w:val="single" w:sz="8" w:space="0" w:color="000000"/>
               <w:left w:val="single" w:sz="8" w:space="0" w:color="000000"/>
@@ -2687,7 +2786,7 @@
         </w:trPr>
         <w:tc>
           <w:tcPr>
-            <w:tcW w:w="2227" w:type="dxa"/>
+            <w:tcW w:w="2497" w:type="dxa"/>
             <w:tcBorders>
               <w:top w:val="single" w:sz="8" w:space="0" w:color="000000"/>
               <w:left w:val="single" w:sz="18" w:space="0" w:color="000000"/>
@@ -2721,7 +2820,7 @@
         </w:tc>
         <w:tc>
           <w:tcPr>
-            <w:tcW w:w="1710" w:type="dxa"/>
+            <w:tcW w:w="1440" w:type="dxa"/>
             <w:tcBorders>
               <w:top w:val="single" w:sz="8" w:space="0" w:color="000000"/>
               <w:left w:val="single" w:sz="8" w:space="0" w:color="000000"/>
@@ -2795,7 +2894,7 @@
         </w:trPr>
         <w:tc>
           <w:tcPr>
-            <w:tcW w:w="2227" w:type="dxa"/>
+            <w:tcW w:w="2497" w:type="dxa"/>
             <w:tcBorders>
               <w:top w:val="single" w:sz="8" w:space="0" w:color="000000"/>
               <w:left w:val="single" w:sz="18" w:space="0" w:color="000000"/>
@@ -2820,7 +2919,7 @@
         </w:tc>
         <w:tc>
           <w:tcPr>
-            <w:tcW w:w="1710" w:type="dxa"/>
+            <w:tcW w:w="1440" w:type="dxa"/>
             <w:tcBorders>
               <w:top w:val="single" w:sz="8" w:space="0" w:color="000000"/>
               <w:left w:val="single" w:sz="8" w:space="0" w:color="000000"/>
@@ -2908,7 +3007,7 @@
         </w:trPr>
         <w:tc>
           <w:tcPr>
-            <w:tcW w:w="2227" w:type="dxa"/>
+            <w:tcW w:w="2497" w:type="dxa"/>
             <w:tcBorders>
               <w:top w:val="single" w:sz="8" w:space="0" w:color="000000"/>
               <w:left w:val="single" w:sz="18" w:space="0" w:color="000000"/>
@@ -2933,7 +3032,7 @@
         </w:tc>
         <w:tc>
           <w:tcPr>
-            <w:tcW w:w="1710" w:type="dxa"/>
+            <w:tcW w:w="1440" w:type="dxa"/>
             <w:tcBorders>
               <w:top w:val="single" w:sz="8" w:space="0" w:color="000000"/>
               <w:left w:val="single" w:sz="8" w:space="0" w:color="000000"/>
@@ -3045,7 +3144,7 @@
         </w:trPr>
         <w:tc>
           <w:tcPr>
-            <w:tcW w:w="2227" w:type="dxa"/>
+            <w:tcW w:w="2497" w:type="dxa"/>
             <w:tcBorders>
               <w:top w:val="single" w:sz="8" w:space="0" w:color="000000"/>
               <w:left w:val="single" w:sz="18" w:space="0" w:color="000000"/>
@@ -3071,7 +3170,7 @@
         </w:tc>
         <w:tc>
           <w:tcPr>
-            <w:tcW w:w="1710" w:type="dxa"/>
+            <w:tcW w:w="1440" w:type="dxa"/>
             <w:tcBorders>
               <w:top w:val="single" w:sz="8" w:space="0" w:color="000000"/>
               <w:left w:val="single" w:sz="8" w:space="0" w:color="000000"/>
@@ -3153,7 +3252,7 @@
         </w:trPr>
         <w:tc>
           <w:tcPr>
-            <w:tcW w:w="2227" w:type="dxa"/>
+            <w:tcW w:w="2497" w:type="dxa"/>
             <w:tcBorders>
               <w:top w:val="single" w:sz="8" w:space="0" w:color="000000"/>
               <w:left w:val="single" w:sz="18" w:space="0" w:color="000000"/>
@@ -3178,7 +3277,7 @@
         </w:tc>
         <w:tc>
           <w:tcPr>
-            <w:tcW w:w="1710" w:type="dxa"/>
+            <w:tcW w:w="1440" w:type="dxa"/>
             <w:tcBorders>
               <w:top w:val="single" w:sz="8" w:space="0" w:color="000000"/>
               <w:left w:val="single" w:sz="8" w:space="0" w:color="000000"/>
@@ -3270,7 +3369,7 @@
         </w:trPr>
         <w:tc>
           <w:tcPr>
-            <w:tcW w:w="2227" w:type="dxa"/>
+            <w:tcW w:w="2497" w:type="dxa"/>
             <w:tcBorders>
               <w:top w:val="single" w:sz="8" w:space="0" w:color="000000"/>
               <w:left w:val="single" w:sz="18" w:space="0" w:color="000000"/>
@@ -3295,7 +3394,7 @@
         </w:tc>
         <w:tc>
           <w:tcPr>
-            <w:tcW w:w="1710" w:type="dxa"/>
+            <w:tcW w:w="1440" w:type="dxa"/>
             <w:tcBorders>
               <w:top w:val="single" w:sz="8" w:space="0" w:color="000000"/>
               <w:left w:val="single" w:sz="8" w:space="0" w:color="000000"/>
@@ -3395,7 +3494,7 @@
         </w:trPr>
         <w:tc>
           <w:tcPr>
-            <w:tcW w:w="2227" w:type="dxa"/>
+            <w:tcW w:w="2497" w:type="dxa"/>
             <w:tcBorders>
               <w:top w:val="single" w:sz="8" w:space="0" w:color="000000"/>
               <w:left w:val="single" w:sz="18" w:space="0" w:color="000000"/>
@@ -3420,7 +3519,7 @@
         </w:tc>
         <w:tc>
           <w:tcPr>
-            <w:tcW w:w="1710" w:type="dxa"/>
+            <w:tcW w:w="1440" w:type="dxa"/>
             <w:tcBorders>
               <w:top w:val="single" w:sz="8" w:space="0" w:color="000000"/>
               <w:left w:val="single" w:sz="8" w:space="0" w:color="000000"/>
@@ -3496,7 +3595,7 @@
         </w:trPr>
         <w:tc>
           <w:tcPr>
-            <w:tcW w:w="2227" w:type="dxa"/>
+            <w:tcW w:w="2497" w:type="dxa"/>
             <w:tcBorders>
               <w:top w:val="single" w:sz="8" w:space="0" w:color="000000"/>
               <w:left w:val="single" w:sz="18" w:space="0" w:color="000000"/>
@@ -3521,7 +3620,7 @@
         </w:tc>
         <w:tc>
           <w:tcPr>
-            <w:tcW w:w="1710" w:type="dxa"/>
+            <w:tcW w:w="1440" w:type="dxa"/>
             <w:tcBorders>
               <w:top w:val="single" w:sz="8" w:space="0" w:color="000000"/>
               <w:left w:val="single" w:sz="8" w:space="0" w:color="000000"/>
@@ -3597,7 +3696,7 @@
         </w:trPr>
         <w:tc>
           <w:tcPr>
-            <w:tcW w:w="2227" w:type="dxa"/>
+            <w:tcW w:w="2497" w:type="dxa"/>
             <w:tcBorders>
               <w:top w:val="single" w:sz="8" w:space="0" w:color="000000"/>
               <w:left w:val="single" w:sz="18" w:space="0" w:color="000000"/>
@@ -3631,7 +3730,7 @@
         </w:tc>
         <w:tc>
           <w:tcPr>
-            <w:tcW w:w="1710" w:type="dxa"/>
+            <w:tcW w:w="1440" w:type="dxa"/>
             <w:tcBorders>
               <w:top w:val="single" w:sz="8" w:space="0" w:color="000000"/>
               <w:left w:val="single" w:sz="8" w:space="0" w:color="000000"/>

</xml_diff>

<commit_message>
Revert "Use Case Task Assignment"
This reverts commit 220cd231c93238f6c22d9b4863994b791a3c1554.
</commit_message>
<xml_diff>
--- a/Use Case/Scenario.docx
+++ b/Use Case/Scenario.docx
@@ -15,85 +15,10 @@
           <w:b/>
           <w:bCs/>
         </w:rPr>
-        <w:t>F</w:t>
+        <w:t>fully dressed scenario</w:t>
       </w:r>
-      <w:r>
-        <w:rPr>
-          <w:b/>
-          <w:bCs/>
-        </w:rPr>
-        <w:t xml:space="preserve">ully </w:t>
-      </w:r>
-      <w:r>
-        <w:rPr>
-          <w:b/>
-          <w:bCs/>
-        </w:rPr>
-        <w:t>D</w:t>
-      </w:r>
-      <w:r>
-        <w:rPr>
-          <w:b/>
-          <w:bCs/>
-        </w:rPr>
-        <w:t xml:space="preserve">ressed </w:t>
-      </w:r>
-      <w:r>
-        <w:rPr>
-          <w:b/>
-          <w:bCs/>
-        </w:rPr>
-        <w:t>S</w:t>
-      </w:r>
-      <w:r>
-        <w:rPr>
-          <w:b/>
-          <w:bCs/>
-        </w:rPr>
-        <w:t>cenario</w:t>
-      </w:r>
-      <w:r>
-        <w:rPr>
-          <w:b/>
-          <w:bCs/>
-        </w:rPr>
-        <w:t xml:space="preserve"> For</w:t>
-      </w:r>
-      <w:r>
-        <w:rPr>
-          <w:b/>
-          <w:bCs/>
-        </w:rPr>
-        <w:t xml:space="preserve"> </w:t>
-      </w:r>
-      <w:r>
-        <w:rPr>
-          <w:b/>
-          <w:bCs/>
-        </w:rPr>
-        <w:t>B</w:t>
-      </w:r>
-      <w:r>
-        <w:rPr>
-          <w:b/>
-          <w:bCs/>
-        </w:rPr>
-        <w:t xml:space="preserve">uy </w:t>
-      </w:r>
-      <w:r>
-        <w:rPr>
-          <w:b/>
-          <w:bCs/>
-        </w:rPr>
-        <w:t>T</w:t>
-      </w:r>
-      <w:r>
-        <w:rPr>
-          <w:b/>
-          <w:bCs/>
-        </w:rPr>
-        <w:t>icket</w:t>
-      </w:r>
+      <w:bookmarkStart w:id="0" w:name="_GoBack"/>
+      <w:bookmarkEnd w:id="0"/>
     </w:p>
     <w:tbl>
       <w:tblPr>
@@ -106,8 +31,8 @@
         <w:tblLook w:val="0600" w:firstRow="0" w:lastRow="0" w:firstColumn="0" w:lastColumn="0" w:noHBand="1" w:noVBand="1"/>
       </w:tblPr>
       <w:tblGrid>
-        <w:gridCol w:w="2497"/>
-        <w:gridCol w:w="1440"/>
+        <w:gridCol w:w="2227"/>
+        <w:gridCol w:w="1710"/>
         <w:gridCol w:w="5940"/>
       </w:tblGrid>
       <w:tr>
@@ -117,7 +42,7 @@
         </w:trPr>
         <w:tc>
           <w:tcPr>
-            <w:tcW w:w="2497" w:type="dxa"/>
+            <w:tcW w:w="2227" w:type="dxa"/>
             <w:tcBorders>
               <w:top w:val="single" w:sz="18" w:space="0" w:color="000000"/>
               <w:left w:val="single" w:sz="18" w:space="0" w:color="000000"/>
@@ -151,7 +76,7 @@
         </w:tc>
         <w:tc>
           <w:tcPr>
-            <w:tcW w:w="7380" w:type="dxa"/>
+            <w:tcW w:w="7650" w:type="dxa"/>
             <w:gridSpan w:val="2"/>
             <w:tcBorders>
               <w:top w:val="single" w:sz="18" w:space="0" w:color="000000"/>
@@ -190,7 +115,7 @@
         </w:trPr>
         <w:tc>
           <w:tcPr>
-            <w:tcW w:w="2497" w:type="dxa"/>
+            <w:tcW w:w="2227" w:type="dxa"/>
             <w:tcBorders>
               <w:top w:val="single" w:sz="8" w:space="0" w:color="000000"/>
               <w:left w:val="single" w:sz="18" w:space="0" w:color="000000"/>
@@ -224,7 +149,7 @@
         </w:tc>
         <w:tc>
           <w:tcPr>
-            <w:tcW w:w="7380" w:type="dxa"/>
+            <w:tcW w:w="7650" w:type="dxa"/>
             <w:gridSpan w:val="2"/>
             <w:tcBorders>
               <w:top w:val="single" w:sz="8" w:space="0" w:color="000000"/>
@@ -251,19 +176,19 @@
               <w:rPr>
                 <w:rFonts w:cstheme="minorHAnsi"/>
               </w:rPr>
-              <w:t xml:space="preserve">Buy </w:t>
-            </w:r>
-            <w:r>
-              <w:rPr>
-                <w:rFonts w:cstheme="minorHAnsi"/>
-              </w:rPr>
-              <w:t>T</w:t>
-            </w:r>
-            <w:r>
-              <w:rPr>
-                <w:rFonts w:cstheme="minorHAnsi"/>
-              </w:rPr>
-              <w:t>icket</w:t>
+              <w:t>Buy a metro ticket</w:t>
+            </w:r>
+            <w:r>
+              <w:rPr>
+                <w:rFonts w:cstheme="minorHAnsi"/>
+              </w:rPr>
+              <w:t xml:space="preserve"> using </w:t>
+            </w:r>
+            <w:r>
+              <w:rPr>
+                <w:rFonts w:cstheme="minorHAnsi"/>
+              </w:rPr>
+              <w:t>TVM</w:t>
             </w:r>
           </w:p>
         </w:tc>
@@ -275,7 +200,7 @@
         </w:trPr>
         <w:tc>
           <w:tcPr>
-            <w:tcW w:w="2497" w:type="dxa"/>
+            <w:tcW w:w="2227" w:type="dxa"/>
             <w:tcBorders>
               <w:top w:val="single" w:sz="8" w:space="0" w:color="000000"/>
               <w:left w:val="single" w:sz="18" w:space="0" w:color="000000"/>
@@ -309,7 +234,7 @@
         </w:tc>
         <w:tc>
           <w:tcPr>
-            <w:tcW w:w="7380" w:type="dxa"/>
+            <w:tcW w:w="7650" w:type="dxa"/>
             <w:gridSpan w:val="2"/>
             <w:tcBorders>
               <w:top w:val="single" w:sz="8" w:space="0" w:color="000000"/>
@@ -344,14 +269,6 @@
               </w:rPr>
               <w:t>buy a metro ticket by his credit card</w:t>
             </w:r>
-            <w:r>
-              <w:rPr>
-                <w:rFonts w:cstheme="minorHAnsi"/>
-              </w:rPr>
-              <w:t xml:space="preserve"> using TVM</w:t>
-            </w:r>
-            <w:bookmarkStart w:id="0" w:name="_GoBack"/>
-            <w:bookmarkEnd w:id="0"/>
           </w:p>
         </w:tc>
       </w:tr>
@@ -362,7 +279,7 @@
         </w:trPr>
         <w:tc>
           <w:tcPr>
-            <w:tcW w:w="2497" w:type="dxa"/>
+            <w:tcW w:w="2227" w:type="dxa"/>
             <w:tcBorders>
               <w:top w:val="single" w:sz="8" w:space="0" w:color="000000"/>
               <w:left w:val="single" w:sz="18" w:space="0" w:color="000000"/>
@@ -396,7 +313,7 @@
         </w:tc>
         <w:tc>
           <w:tcPr>
-            <w:tcW w:w="7380" w:type="dxa"/>
+            <w:tcW w:w="7650" w:type="dxa"/>
             <w:gridSpan w:val="2"/>
             <w:tcBorders>
               <w:top w:val="single" w:sz="8" w:space="0" w:color="000000"/>
@@ -435,7 +352,7 @@
         </w:trPr>
         <w:tc>
           <w:tcPr>
-            <w:tcW w:w="2497" w:type="dxa"/>
+            <w:tcW w:w="2227" w:type="dxa"/>
             <w:tcBorders>
               <w:top w:val="single" w:sz="8" w:space="0" w:color="000000"/>
               <w:left w:val="single" w:sz="18" w:space="0" w:color="000000"/>
@@ -469,7 +386,7 @@
         </w:tc>
         <w:tc>
           <w:tcPr>
-            <w:tcW w:w="7380" w:type="dxa"/>
+            <w:tcW w:w="7650" w:type="dxa"/>
             <w:gridSpan w:val="2"/>
             <w:tcBorders>
               <w:top w:val="single" w:sz="8" w:space="0" w:color="000000"/>
@@ -514,7 +431,7 @@
         </w:trPr>
         <w:tc>
           <w:tcPr>
-            <w:tcW w:w="2497" w:type="dxa"/>
+            <w:tcW w:w="2227" w:type="dxa"/>
             <w:tcBorders>
               <w:top w:val="single" w:sz="8" w:space="0" w:color="000000"/>
               <w:left w:val="single" w:sz="18" w:space="0" w:color="000000"/>
@@ -548,7 +465,7 @@
         </w:tc>
         <w:tc>
           <w:tcPr>
-            <w:tcW w:w="7380" w:type="dxa"/>
+            <w:tcW w:w="7650" w:type="dxa"/>
             <w:gridSpan w:val="2"/>
             <w:tcBorders>
               <w:top w:val="single" w:sz="8" w:space="0" w:color="000000"/>
@@ -611,7 +528,7 @@
         </w:trPr>
         <w:tc>
           <w:tcPr>
-            <w:tcW w:w="2497" w:type="dxa"/>
+            <w:tcW w:w="2227" w:type="dxa"/>
             <w:tcBorders>
               <w:top w:val="single" w:sz="8" w:space="0" w:color="000000"/>
               <w:left w:val="single" w:sz="18" w:space="0" w:color="000000"/>
@@ -645,7 +562,7 @@
         </w:tc>
         <w:tc>
           <w:tcPr>
-            <w:tcW w:w="7380" w:type="dxa"/>
+            <w:tcW w:w="7650" w:type="dxa"/>
             <w:gridSpan w:val="2"/>
             <w:tcBorders>
               <w:top w:val="single" w:sz="8" w:space="0" w:color="000000"/>
@@ -690,7 +607,7 @@
         </w:trPr>
         <w:tc>
           <w:tcPr>
-            <w:tcW w:w="2497" w:type="dxa"/>
+            <w:tcW w:w="2227" w:type="dxa"/>
             <w:tcBorders>
               <w:top w:val="single" w:sz="8" w:space="0" w:color="000000"/>
               <w:left w:val="single" w:sz="18" w:space="0" w:color="000000"/>
@@ -724,7 +641,7 @@
         </w:tc>
         <w:tc>
           <w:tcPr>
-            <w:tcW w:w="7380" w:type="dxa"/>
+            <w:tcW w:w="7650" w:type="dxa"/>
             <w:gridSpan w:val="2"/>
             <w:tcBorders>
               <w:top w:val="single" w:sz="8" w:space="0" w:color="000000"/>
@@ -763,7 +680,7 @@
         </w:trPr>
         <w:tc>
           <w:tcPr>
-            <w:tcW w:w="2497" w:type="dxa"/>
+            <w:tcW w:w="2227" w:type="dxa"/>
             <w:tcBorders>
               <w:top w:val="single" w:sz="8" w:space="0" w:color="000000"/>
               <w:left w:val="single" w:sz="18" w:space="0" w:color="000000"/>
@@ -797,7 +714,7 @@
         </w:tc>
         <w:tc>
           <w:tcPr>
-            <w:tcW w:w="7380" w:type="dxa"/>
+            <w:tcW w:w="7650" w:type="dxa"/>
             <w:gridSpan w:val="2"/>
             <w:tcBorders>
               <w:top w:val="single" w:sz="8" w:space="0" w:color="000000"/>
@@ -842,7 +759,7 @@
         </w:trPr>
         <w:tc>
           <w:tcPr>
-            <w:tcW w:w="2497" w:type="dxa"/>
+            <w:tcW w:w="2227" w:type="dxa"/>
             <w:tcBorders>
               <w:top w:val="single" w:sz="8" w:space="0" w:color="000000"/>
               <w:left w:val="single" w:sz="18" w:space="0" w:color="000000"/>
@@ -870,29 +787,13 @@
                 <w:b/>
                 <w:bCs/>
               </w:rPr>
-              <w:t xml:space="preserve">Main </w:t>
-            </w:r>
-            <w:r>
-              <w:rPr>
-                <w:rFonts w:cstheme="minorHAnsi"/>
-                <w:b/>
-                <w:bCs/>
-              </w:rPr>
-              <w:t xml:space="preserve">Success </w:t>
-            </w:r>
-            <w:r>
-              <w:rPr>
-                <w:rFonts w:cstheme="minorHAnsi"/>
-                <w:b/>
-                <w:bCs/>
-              </w:rPr>
-              <w:t>Scenario</w:t>
-            </w:r>
-          </w:p>
-        </w:tc>
-        <w:tc>
-          <w:tcPr>
-            <w:tcW w:w="1440" w:type="dxa"/>
+              <w:t>Main Scenario</w:t>
+            </w:r>
+          </w:p>
+        </w:tc>
+        <w:tc>
+          <w:tcPr>
+            <w:tcW w:w="1710" w:type="dxa"/>
             <w:tcBorders>
               <w:top w:val="single" w:sz="8" w:space="0" w:color="000000"/>
               <w:left w:val="single" w:sz="8" w:space="0" w:color="000000"/>
@@ -966,7 +867,7 @@
         </w:trPr>
         <w:tc>
           <w:tcPr>
-            <w:tcW w:w="2497" w:type="dxa"/>
+            <w:tcW w:w="2227" w:type="dxa"/>
             <w:tcBorders>
               <w:top w:val="single" w:sz="8" w:space="0" w:color="000000"/>
               <w:left w:val="single" w:sz="18" w:space="0" w:color="000000"/>
@@ -991,7 +892,7 @@
         </w:tc>
         <w:tc>
           <w:tcPr>
-            <w:tcW w:w="1440" w:type="dxa"/>
+            <w:tcW w:w="1710" w:type="dxa"/>
             <w:tcBorders>
               <w:top w:val="single" w:sz="8" w:space="0" w:color="000000"/>
               <w:left w:val="single" w:sz="8" w:space="0" w:color="000000"/>
@@ -1077,7 +978,7 @@
         </w:trPr>
         <w:tc>
           <w:tcPr>
-            <w:tcW w:w="2497" w:type="dxa"/>
+            <w:tcW w:w="2227" w:type="dxa"/>
             <w:tcBorders>
               <w:top w:val="single" w:sz="8" w:space="0" w:color="000000"/>
               <w:left w:val="single" w:sz="18" w:space="0" w:color="000000"/>
@@ -1102,7 +1003,7 @@
         </w:tc>
         <w:tc>
           <w:tcPr>
-            <w:tcW w:w="1440" w:type="dxa"/>
+            <w:tcW w:w="1710" w:type="dxa"/>
             <w:tcBorders>
               <w:top w:val="single" w:sz="8" w:space="0" w:color="000000"/>
               <w:left w:val="single" w:sz="8" w:space="0" w:color="000000"/>
@@ -1188,7 +1089,7 @@
         </w:trPr>
         <w:tc>
           <w:tcPr>
-            <w:tcW w:w="2497" w:type="dxa"/>
+            <w:tcW w:w="2227" w:type="dxa"/>
             <w:tcBorders>
               <w:top w:val="single" w:sz="8" w:space="0" w:color="000000"/>
               <w:left w:val="single" w:sz="18" w:space="0" w:color="000000"/>
@@ -1213,7 +1114,7 @@
         </w:tc>
         <w:tc>
           <w:tcPr>
-            <w:tcW w:w="1440" w:type="dxa"/>
+            <w:tcW w:w="1710" w:type="dxa"/>
             <w:tcBorders>
               <w:top w:val="single" w:sz="8" w:space="0" w:color="000000"/>
               <w:left w:val="single" w:sz="8" w:space="0" w:color="000000"/>
@@ -1293,7 +1194,7 @@
         </w:trPr>
         <w:tc>
           <w:tcPr>
-            <w:tcW w:w="2497" w:type="dxa"/>
+            <w:tcW w:w="2227" w:type="dxa"/>
             <w:tcBorders>
               <w:top w:val="single" w:sz="8" w:space="0" w:color="000000"/>
               <w:left w:val="single" w:sz="18" w:space="0" w:color="000000"/>
@@ -1318,7 +1219,7 @@
         </w:tc>
         <w:tc>
           <w:tcPr>
-            <w:tcW w:w="1440" w:type="dxa"/>
+            <w:tcW w:w="1710" w:type="dxa"/>
             <w:tcBorders>
               <w:top w:val="single" w:sz="8" w:space="0" w:color="000000"/>
               <w:left w:val="single" w:sz="8" w:space="0" w:color="000000"/>
@@ -1398,7 +1299,7 @@
         </w:trPr>
         <w:tc>
           <w:tcPr>
-            <w:tcW w:w="2497" w:type="dxa"/>
+            <w:tcW w:w="2227" w:type="dxa"/>
             <w:tcBorders>
               <w:top w:val="single" w:sz="8" w:space="0" w:color="000000"/>
               <w:left w:val="single" w:sz="18" w:space="0" w:color="000000"/>
@@ -1423,7 +1324,7 @@
         </w:tc>
         <w:tc>
           <w:tcPr>
-            <w:tcW w:w="1440" w:type="dxa"/>
+            <w:tcW w:w="1710" w:type="dxa"/>
             <w:tcBorders>
               <w:top w:val="single" w:sz="8" w:space="0" w:color="000000"/>
               <w:left w:val="single" w:sz="8" w:space="0" w:color="000000"/>
@@ -1499,7 +1400,7 @@
         </w:trPr>
         <w:tc>
           <w:tcPr>
-            <w:tcW w:w="2497" w:type="dxa"/>
+            <w:tcW w:w="2227" w:type="dxa"/>
             <w:tcBorders>
               <w:top w:val="single" w:sz="8" w:space="0" w:color="000000"/>
               <w:left w:val="single" w:sz="18" w:space="0" w:color="000000"/>
@@ -1524,7 +1425,7 @@
         </w:tc>
         <w:tc>
           <w:tcPr>
-            <w:tcW w:w="1440" w:type="dxa"/>
+            <w:tcW w:w="1710" w:type="dxa"/>
             <w:tcBorders>
               <w:top w:val="single" w:sz="8" w:space="0" w:color="000000"/>
               <w:left w:val="single" w:sz="8" w:space="0" w:color="000000"/>
@@ -1600,7 +1501,7 @@
         </w:trPr>
         <w:tc>
           <w:tcPr>
-            <w:tcW w:w="2497" w:type="dxa"/>
+            <w:tcW w:w="2227" w:type="dxa"/>
             <w:tcBorders>
               <w:top w:val="single" w:sz="8" w:space="0" w:color="000000"/>
               <w:left w:val="single" w:sz="18" w:space="0" w:color="000000"/>
@@ -1625,7 +1526,7 @@
         </w:tc>
         <w:tc>
           <w:tcPr>
-            <w:tcW w:w="1440" w:type="dxa"/>
+            <w:tcW w:w="1710" w:type="dxa"/>
             <w:tcBorders>
               <w:top w:val="single" w:sz="8" w:space="0" w:color="000000"/>
               <w:left w:val="single" w:sz="8" w:space="0" w:color="000000"/>
@@ -1701,7 +1602,7 @@
         </w:trPr>
         <w:tc>
           <w:tcPr>
-            <w:tcW w:w="2497" w:type="dxa"/>
+            <w:tcW w:w="2227" w:type="dxa"/>
             <w:tcBorders>
               <w:top w:val="single" w:sz="8" w:space="0" w:color="000000"/>
               <w:left w:val="single" w:sz="18" w:space="0" w:color="000000"/>
@@ -1726,7 +1627,7 @@
         </w:tc>
         <w:tc>
           <w:tcPr>
-            <w:tcW w:w="1440" w:type="dxa"/>
+            <w:tcW w:w="1710" w:type="dxa"/>
             <w:tcBorders>
               <w:top w:val="single" w:sz="8" w:space="0" w:color="000000"/>
               <w:left w:val="single" w:sz="8" w:space="0" w:color="000000"/>
@@ -1802,7 +1703,7 @@
         </w:trPr>
         <w:tc>
           <w:tcPr>
-            <w:tcW w:w="2497" w:type="dxa"/>
+            <w:tcW w:w="2227" w:type="dxa"/>
             <w:tcBorders>
               <w:top w:val="single" w:sz="8" w:space="0" w:color="000000"/>
               <w:left w:val="single" w:sz="18" w:space="0" w:color="000000"/>
@@ -1827,7 +1728,7 @@
         </w:tc>
         <w:tc>
           <w:tcPr>
-            <w:tcW w:w="1440" w:type="dxa"/>
+            <w:tcW w:w="1710" w:type="dxa"/>
             <w:tcBorders>
               <w:top w:val="single" w:sz="8" w:space="0" w:color="000000"/>
               <w:left w:val="single" w:sz="8" w:space="0" w:color="000000"/>
@@ -1899,7 +1800,7 @@
         </w:trPr>
         <w:tc>
           <w:tcPr>
-            <w:tcW w:w="2497" w:type="dxa"/>
+            <w:tcW w:w="2227" w:type="dxa"/>
             <w:tcBorders>
               <w:top w:val="single" w:sz="8" w:space="0" w:color="000000"/>
               <w:left w:val="single" w:sz="18" w:space="0" w:color="000000"/>
@@ -1924,7 +1825,7 @@
         </w:tc>
         <w:tc>
           <w:tcPr>
-            <w:tcW w:w="1440" w:type="dxa"/>
+            <w:tcW w:w="1710" w:type="dxa"/>
             <w:tcBorders>
               <w:top w:val="single" w:sz="8" w:space="0" w:color="000000"/>
               <w:left w:val="single" w:sz="8" w:space="0" w:color="000000"/>
@@ -2010,7 +1911,7 @@
         </w:trPr>
         <w:tc>
           <w:tcPr>
-            <w:tcW w:w="2497" w:type="dxa"/>
+            <w:tcW w:w="2227" w:type="dxa"/>
             <w:tcBorders>
               <w:top w:val="single" w:sz="8" w:space="0" w:color="000000"/>
               <w:left w:val="single" w:sz="18" w:space="0" w:color="000000"/>
@@ -2035,7 +1936,7 @@
         </w:tc>
         <w:tc>
           <w:tcPr>
-            <w:tcW w:w="1440" w:type="dxa"/>
+            <w:tcW w:w="1710" w:type="dxa"/>
             <w:tcBorders>
               <w:top w:val="single" w:sz="8" w:space="0" w:color="000000"/>
               <w:left w:val="single" w:sz="8" w:space="0" w:color="000000"/>
@@ -2111,7 +2012,7 @@
         </w:trPr>
         <w:tc>
           <w:tcPr>
-            <w:tcW w:w="2497" w:type="dxa"/>
+            <w:tcW w:w="2227" w:type="dxa"/>
             <w:tcBorders>
               <w:top w:val="single" w:sz="8" w:space="0" w:color="000000"/>
               <w:left w:val="single" w:sz="18" w:space="0" w:color="000000"/>
@@ -2136,7 +2037,7 @@
         </w:tc>
         <w:tc>
           <w:tcPr>
-            <w:tcW w:w="1440" w:type="dxa"/>
+            <w:tcW w:w="1710" w:type="dxa"/>
             <w:tcBorders>
               <w:top w:val="single" w:sz="8" w:space="0" w:color="000000"/>
               <w:left w:val="single" w:sz="8" w:space="0" w:color="000000"/>
@@ -2220,7 +2121,7 @@
         </w:trPr>
         <w:tc>
           <w:tcPr>
-            <w:tcW w:w="2497" w:type="dxa"/>
+            <w:tcW w:w="2227" w:type="dxa"/>
             <w:tcBorders>
               <w:top w:val="single" w:sz="8" w:space="0" w:color="000000"/>
               <w:left w:val="single" w:sz="18" w:space="0" w:color="000000"/>
@@ -2245,7 +2146,7 @@
         </w:tc>
         <w:tc>
           <w:tcPr>
-            <w:tcW w:w="1440" w:type="dxa"/>
+            <w:tcW w:w="1710" w:type="dxa"/>
             <w:tcBorders>
               <w:top w:val="single" w:sz="8" w:space="0" w:color="000000"/>
               <w:left w:val="single" w:sz="8" w:space="0" w:color="000000"/>
@@ -2329,7 +2230,7 @@
         </w:trPr>
         <w:tc>
           <w:tcPr>
-            <w:tcW w:w="2497" w:type="dxa"/>
+            <w:tcW w:w="2227" w:type="dxa"/>
             <w:tcBorders>
               <w:top w:val="single" w:sz="8" w:space="0" w:color="000000"/>
               <w:left w:val="single" w:sz="18" w:space="0" w:color="000000"/>
@@ -2355,7 +2256,7 @@
         </w:tc>
         <w:tc>
           <w:tcPr>
-            <w:tcW w:w="1440" w:type="dxa"/>
+            <w:tcW w:w="1710" w:type="dxa"/>
             <w:tcBorders>
               <w:top w:val="single" w:sz="8" w:space="0" w:color="000000"/>
               <w:left w:val="single" w:sz="8" w:space="0" w:color="000000"/>
@@ -2441,7 +2342,7 @@
         </w:trPr>
         <w:tc>
           <w:tcPr>
-            <w:tcW w:w="2497" w:type="dxa"/>
+            <w:tcW w:w="2227" w:type="dxa"/>
             <w:tcBorders>
               <w:top w:val="single" w:sz="8" w:space="0" w:color="000000"/>
               <w:left w:val="single" w:sz="18" w:space="0" w:color="000000"/>
@@ -2467,7 +2368,7 @@
         </w:tc>
         <w:tc>
           <w:tcPr>
-            <w:tcW w:w="1440" w:type="dxa"/>
+            <w:tcW w:w="1710" w:type="dxa"/>
             <w:tcBorders>
               <w:top w:val="single" w:sz="8" w:space="0" w:color="000000"/>
               <w:left w:val="single" w:sz="8" w:space="0" w:color="000000"/>
@@ -2569,7 +2470,7 @@
         </w:trPr>
         <w:tc>
           <w:tcPr>
-            <w:tcW w:w="2497" w:type="dxa"/>
+            <w:tcW w:w="2227" w:type="dxa"/>
             <w:tcBorders>
               <w:top w:val="single" w:sz="8" w:space="0" w:color="000000"/>
               <w:left w:val="single" w:sz="18" w:space="0" w:color="000000"/>
@@ -2595,7 +2496,7 @@
         </w:tc>
         <w:tc>
           <w:tcPr>
-            <w:tcW w:w="1440" w:type="dxa"/>
+            <w:tcW w:w="1710" w:type="dxa"/>
             <w:tcBorders>
               <w:top w:val="single" w:sz="8" w:space="0" w:color="000000"/>
               <w:left w:val="single" w:sz="8" w:space="0" w:color="000000"/>
@@ -2677,7 +2578,7 @@
         </w:trPr>
         <w:tc>
           <w:tcPr>
-            <w:tcW w:w="2497" w:type="dxa"/>
+            <w:tcW w:w="2227" w:type="dxa"/>
             <w:tcBorders>
               <w:top w:val="single" w:sz="8" w:space="0" w:color="000000"/>
               <w:left w:val="single" w:sz="18" w:space="0" w:color="000000"/>
@@ -2702,7 +2603,7 @@
         </w:tc>
         <w:tc>
           <w:tcPr>
-            <w:tcW w:w="1440" w:type="dxa"/>
+            <w:tcW w:w="1710" w:type="dxa"/>
             <w:tcBorders>
               <w:top w:val="single" w:sz="8" w:space="0" w:color="000000"/>
               <w:left w:val="single" w:sz="8" w:space="0" w:color="000000"/>
@@ -2786,7 +2687,7 @@
         </w:trPr>
         <w:tc>
           <w:tcPr>
-            <w:tcW w:w="2497" w:type="dxa"/>
+            <w:tcW w:w="2227" w:type="dxa"/>
             <w:tcBorders>
               <w:top w:val="single" w:sz="8" w:space="0" w:color="000000"/>
               <w:left w:val="single" w:sz="18" w:space="0" w:color="000000"/>
@@ -2820,7 +2721,7 @@
         </w:tc>
         <w:tc>
           <w:tcPr>
-            <w:tcW w:w="1440" w:type="dxa"/>
+            <w:tcW w:w="1710" w:type="dxa"/>
             <w:tcBorders>
               <w:top w:val="single" w:sz="8" w:space="0" w:color="000000"/>
               <w:left w:val="single" w:sz="8" w:space="0" w:color="000000"/>
@@ -2894,7 +2795,7 @@
         </w:trPr>
         <w:tc>
           <w:tcPr>
-            <w:tcW w:w="2497" w:type="dxa"/>
+            <w:tcW w:w="2227" w:type="dxa"/>
             <w:tcBorders>
               <w:top w:val="single" w:sz="8" w:space="0" w:color="000000"/>
               <w:left w:val="single" w:sz="18" w:space="0" w:color="000000"/>
@@ -2919,7 +2820,7 @@
         </w:tc>
         <w:tc>
           <w:tcPr>
-            <w:tcW w:w="1440" w:type="dxa"/>
+            <w:tcW w:w="1710" w:type="dxa"/>
             <w:tcBorders>
               <w:top w:val="single" w:sz="8" w:space="0" w:color="000000"/>
               <w:left w:val="single" w:sz="8" w:space="0" w:color="000000"/>
@@ -3007,7 +2908,7 @@
         </w:trPr>
         <w:tc>
           <w:tcPr>
-            <w:tcW w:w="2497" w:type="dxa"/>
+            <w:tcW w:w="2227" w:type="dxa"/>
             <w:tcBorders>
               <w:top w:val="single" w:sz="8" w:space="0" w:color="000000"/>
               <w:left w:val="single" w:sz="18" w:space="0" w:color="000000"/>
@@ -3032,7 +2933,7 @@
         </w:tc>
         <w:tc>
           <w:tcPr>
-            <w:tcW w:w="1440" w:type="dxa"/>
+            <w:tcW w:w="1710" w:type="dxa"/>
             <w:tcBorders>
               <w:top w:val="single" w:sz="8" w:space="0" w:color="000000"/>
               <w:left w:val="single" w:sz="8" w:space="0" w:color="000000"/>
@@ -3144,7 +3045,7 @@
         </w:trPr>
         <w:tc>
           <w:tcPr>
-            <w:tcW w:w="2497" w:type="dxa"/>
+            <w:tcW w:w="2227" w:type="dxa"/>
             <w:tcBorders>
               <w:top w:val="single" w:sz="8" w:space="0" w:color="000000"/>
               <w:left w:val="single" w:sz="18" w:space="0" w:color="000000"/>
@@ -3170,7 +3071,7 @@
         </w:tc>
         <w:tc>
           <w:tcPr>
-            <w:tcW w:w="1440" w:type="dxa"/>
+            <w:tcW w:w="1710" w:type="dxa"/>
             <w:tcBorders>
               <w:top w:val="single" w:sz="8" w:space="0" w:color="000000"/>
               <w:left w:val="single" w:sz="8" w:space="0" w:color="000000"/>
@@ -3252,7 +3153,7 @@
         </w:trPr>
         <w:tc>
           <w:tcPr>
-            <w:tcW w:w="2497" w:type="dxa"/>
+            <w:tcW w:w="2227" w:type="dxa"/>
             <w:tcBorders>
               <w:top w:val="single" w:sz="8" w:space="0" w:color="000000"/>
               <w:left w:val="single" w:sz="18" w:space="0" w:color="000000"/>
@@ -3277,7 +3178,7 @@
         </w:tc>
         <w:tc>
           <w:tcPr>
-            <w:tcW w:w="1440" w:type="dxa"/>
+            <w:tcW w:w="1710" w:type="dxa"/>
             <w:tcBorders>
               <w:top w:val="single" w:sz="8" w:space="0" w:color="000000"/>
               <w:left w:val="single" w:sz="8" w:space="0" w:color="000000"/>
@@ -3369,7 +3270,7 @@
         </w:trPr>
         <w:tc>
           <w:tcPr>
-            <w:tcW w:w="2497" w:type="dxa"/>
+            <w:tcW w:w="2227" w:type="dxa"/>
             <w:tcBorders>
               <w:top w:val="single" w:sz="8" w:space="0" w:color="000000"/>
               <w:left w:val="single" w:sz="18" w:space="0" w:color="000000"/>
@@ -3394,7 +3295,7 @@
         </w:tc>
         <w:tc>
           <w:tcPr>
-            <w:tcW w:w="1440" w:type="dxa"/>
+            <w:tcW w:w="1710" w:type="dxa"/>
             <w:tcBorders>
               <w:top w:val="single" w:sz="8" w:space="0" w:color="000000"/>
               <w:left w:val="single" w:sz="8" w:space="0" w:color="000000"/>
@@ -3494,7 +3395,7 @@
         </w:trPr>
         <w:tc>
           <w:tcPr>
-            <w:tcW w:w="2497" w:type="dxa"/>
+            <w:tcW w:w="2227" w:type="dxa"/>
             <w:tcBorders>
               <w:top w:val="single" w:sz="8" w:space="0" w:color="000000"/>
               <w:left w:val="single" w:sz="18" w:space="0" w:color="000000"/>
@@ -3519,7 +3420,7 @@
         </w:tc>
         <w:tc>
           <w:tcPr>
-            <w:tcW w:w="1440" w:type="dxa"/>
+            <w:tcW w:w="1710" w:type="dxa"/>
             <w:tcBorders>
               <w:top w:val="single" w:sz="8" w:space="0" w:color="000000"/>
               <w:left w:val="single" w:sz="8" w:space="0" w:color="000000"/>
@@ -3595,7 +3496,7 @@
         </w:trPr>
         <w:tc>
           <w:tcPr>
-            <w:tcW w:w="2497" w:type="dxa"/>
+            <w:tcW w:w="2227" w:type="dxa"/>
             <w:tcBorders>
               <w:top w:val="single" w:sz="8" w:space="0" w:color="000000"/>
               <w:left w:val="single" w:sz="18" w:space="0" w:color="000000"/>
@@ -3620,7 +3521,7 @@
         </w:tc>
         <w:tc>
           <w:tcPr>
-            <w:tcW w:w="1440" w:type="dxa"/>
+            <w:tcW w:w="1710" w:type="dxa"/>
             <w:tcBorders>
               <w:top w:val="single" w:sz="8" w:space="0" w:color="000000"/>
               <w:left w:val="single" w:sz="8" w:space="0" w:color="000000"/>
@@ -3696,7 +3597,7 @@
         </w:trPr>
         <w:tc>
           <w:tcPr>
-            <w:tcW w:w="2497" w:type="dxa"/>
+            <w:tcW w:w="2227" w:type="dxa"/>
             <w:tcBorders>
               <w:top w:val="single" w:sz="8" w:space="0" w:color="000000"/>
               <w:left w:val="single" w:sz="18" w:space="0" w:color="000000"/>
@@ -3730,7 +3631,7 @@
         </w:tc>
         <w:tc>
           <w:tcPr>
-            <w:tcW w:w="1440" w:type="dxa"/>
+            <w:tcW w:w="1710" w:type="dxa"/>
             <w:tcBorders>
               <w:top w:val="single" w:sz="8" w:space="0" w:color="000000"/>
               <w:left w:val="single" w:sz="8" w:space="0" w:color="000000"/>

</xml_diff>

<commit_message>
Revert "Revert "Use Case Task Assignment""
This reverts commit e16ed9818f043af6ac46aa46f1f056f9252608b0.
</commit_message>
<xml_diff>
--- a/Use Case/Scenario.docx
+++ b/Use Case/Scenario.docx
@@ -15,10 +15,85 @@
           <w:b/>
           <w:bCs/>
         </w:rPr>
-        <w:t>fully dressed scenario</w:t>
+        <w:t>F</w:t>
       </w:r>
-      <w:bookmarkStart w:id="0" w:name="_GoBack"/>
-      <w:bookmarkEnd w:id="0"/>
+      <w:r>
+        <w:rPr>
+          <w:b/>
+          <w:bCs/>
+        </w:rPr>
+        <w:t xml:space="preserve">ully </w:t>
+      </w:r>
+      <w:r>
+        <w:rPr>
+          <w:b/>
+          <w:bCs/>
+        </w:rPr>
+        <w:t>D</w:t>
+      </w:r>
+      <w:r>
+        <w:rPr>
+          <w:b/>
+          <w:bCs/>
+        </w:rPr>
+        <w:t xml:space="preserve">ressed </w:t>
+      </w:r>
+      <w:r>
+        <w:rPr>
+          <w:b/>
+          <w:bCs/>
+        </w:rPr>
+        <w:t>S</w:t>
+      </w:r>
+      <w:r>
+        <w:rPr>
+          <w:b/>
+          <w:bCs/>
+        </w:rPr>
+        <w:t>cenario</w:t>
+      </w:r>
+      <w:r>
+        <w:rPr>
+          <w:b/>
+          <w:bCs/>
+        </w:rPr>
+        <w:t xml:space="preserve"> For</w:t>
+      </w:r>
+      <w:r>
+        <w:rPr>
+          <w:b/>
+          <w:bCs/>
+        </w:rPr>
+        <w:t xml:space="preserve"> </w:t>
+      </w:r>
+      <w:r>
+        <w:rPr>
+          <w:b/>
+          <w:bCs/>
+        </w:rPr>
+        <w:t>B</w:t>
+      </w:r>
+      <w:r>
+        <w:rPr>
+          <w:b/>
+          <w:bCs/>
+        </w:rPr>
+        <w:t xml:space="preserve">uy </w:t>
+      </w:r>
+      <w:r>
+        <w:rPr>
+          <w:b/>
+          <w:bCs/>
+        </w:rPr>
+        <w:t>T</w:t>
+      </w:r>
+      <w:r>
+        <w:rPr>
+          <w:b/>
+          <w:bCs/>
+        </w:rPr>
+        <w:t>icket</w:t>
+      </w:r>
     </w:p>
     <w:tbl>
       <w:tblPr>
@@ -31,8 +106,8 @@
         <w:tblLook w:val="0600" w:firstRow="0" w:lastRow="0" w:firstColumn="0" w:lastColumn="0" w:noHBand="1" w:noVBand="1"/>
       </w:tblPr>
       <w:tblGrid>
-        <w:gridCol w:w="2227"/>
-        <w:gridCol w:w="1710"/>
+        <w:gridCol w:w="2497"/>
+        <w:gridCol w:w="1440"/>
         <w:gridCol w:w="5940"/>
       </w:tblGrid>
       <w:tr>
@@ -42,7 +117,7 @@
         </w:trPr>
         <w:tc>
           <w:tcPr>
-            <w:tcW w:w="2227" w:type="dxa"/>
+            <w:tcW w:w="2497" w:type="dxa"/>
             <w:tcBorders>
               <w:top w:val="single" w:sz="18" w:space="0" w:color="000000"/>
               <w:left w:val="single" w:sz="18" w:space="0" w:color="000000"/>
@@ -76,7 +151,7 @@
         </w:tc>
         <w:tc>
           <w:tcPr>
-            <w:tcW w:w="7650" w:type="dxa"/>
+            <w:tcW w:w="7380" w:type="dxa"/>
             <w:gridSpan w:val="2"/>
             <w:tcBorders>
               <w:top w:val="single" w:sz="18" w:space="0" w:color="000000"/>
@@ -115,7 +190,7 @@
         </w:trPr>
         <w:tc>
           <w:tcPr>
-            <w:tcW w:w="2227" w:type="dxa"/>
+            <w:tcW w:w="2497" w:type="dxa"/>
             <w:tcBorders>
               <w:top w:val="single" w:sz="8" w:space="0" w:color="000000"/>
               <w:left w:val="single" w:sz="18" w:space="0" w:color="000000"/>
@@ -149,7 +224,7 @@
         </w:tc>
         <w:tc>
           <w:tcPr>
-            <w:tcW w:w="7650" w:type="dxa"/>
+            <w:tcW w:w="7380" w:type="dxa"/>
             <w:gridSpan w:val="2"/>
             <w:tcBorders>
               <w:top w:val="single" w:sz="8" w:space="0" w:color="000000"/>
@@ -176,19 +251,19 @@
               <w:rPr>
                 <w:rFonts w:cstheme="minorHAnsi"/>
               </w:rPr>
-              <w:t>Buy a metro ticket</w:t>
-            </w:r>
-            <w:r>
-              <w:rPr>
-                <w:rFonts w:cstheme="minorHAnsi"/>
-              </w:rPr>
-              <w:t xml:space="preserve"> using </w:t>
-            </w:r>
-            <w:r>
-              <w:rPr>
-                <w:rFonts w:cstheme="minorHAnsi"/>
-              </w:rPr>
-              <w:t>TVM</w:t>
+              <w:t xml:space="preserve">Buy </w:t>
+            </w:r>
+            <w:r>
+              <w:rPr>
+                <w:rFonts w:cstheme="minorHAnsi"/>
+              </w:rPr>
+              <w:t>T</w:t>
+            </w:r>
+            <w:r>
+              <w:rPr>
+                <w:rFonts w:cstheme="minorHAnsi"/>
+              </w:rPr>
+              <w:t>icket</w:t>
             </w:r>
           </w:p>
         </w:tc>
@@ -200,7 +275,7 @@
         </w:trPr>
         <w:tc>
           <w:tcPr>
-            <w:tcW w:w="2227" w:type="dxa"/>
+            <w:tcW w:w="2497" w:type="dxa"/>
             <w:tcBorders>
               <w:top w:val="single" w:sz="8" w:space="0" w:color="000000"/>
               <w:left w:val="single" w:sz="18" w:space="0" w:color="000000"/>
@@ -234,7 +309,7 @@
         </w:tc>
         <w:tc>
           <w:tcPr>
-            <w:tcW w:w="7650" w:type="dxa"/>
+            <w:tcW w:w="7380" w:type="dxa"/>
             <w:gridSpan w:val="2"/>
             <w:tcBorders>
               <w:top w:val="single" w:sz="8" w:space="0" w:color="000000"/>
@@ -269,6 +344,14 @@
               </w:rPr>
               <w:t>buy a metro ticket by his credit card</w:t>
             </w:r>
+            <w:r>
+              <w:rPr>
+                <w:rFonts w:cstheme="minorHAnsi"/>
+              </w:rPr>
+              <w:t xml:space="preserve"> using TVM</w:t>
+            </w:r>
+            <w:bookmarkStart w:id="0" w:name="_GoBack"/>
+            <w:bookmarkEnd w:id="0"/>
           </w:p>
         </w:tc>
       </w:tr>
@@ -279,7 +362,7 @@
         </w:trPr>
         <w:tc>
           <w:tcPr>
-            <w:tcW w:w="2227" w:type="dxa"/>
+            <w:tcW w:w="2497" w:type="dxa"/>
             <w:tcBorders>
               <w:top w:val="single" w:sz="8" w:space="0" w:color="000000"/>
               <w:left w:val="single" w:sz="18" w:space="0" w:color="000000"/>
@@ -313,7 +396,7 @@
         </w:tc>
         <w:tc>
           <w:tcPr>
-            <w:tcW w:w="7650" w:type="dxa"/>
+            <w:tcW w:w="7380" w:type="dxa"/>
             <w:gridSpan w:val="2"/>
             <w:tcBorders>
               <w:top w:val="single" w:sz="8" w:space="0" w:color="000000"/>
@@ -352,7 +435,7 @@
         </w:trPr>
         <w:tc>
           <w:tcPr>
-            <w:tcW w:w="2227" w:type="dxa"/>
+            <w:tcW w:w="2497" w:type="dxa"/>
             <w:tcBorders>
               <w:top w:val="single" w:sz="8" w:space="0" w:color="000000"/>
               <w:left w:val="single" w:sz="18" w:space="0" w:color="000000"/>
@@ -386,7 +469,7 @@
         </w:tc>
         <w:tc>
           <w:tcPr>
-            <w:tcW w:w="7650" w:type="dxa"/>
+            <w:tcW w:w="7380" w:type="dxa"/>
             <w:gridSpan w:val="2"/>
             <w:tcBorders>
               <w:top w:val="single" w:sz="8" w:space="0" w:color="000000"/>
@@ -431,7 +514,7 @@
         </w:trPr>
         <w:tc>
           <w:tcPr>
-            <w:tcW w:w="2227" w:type="dxa"/>
+            <w:tcW w:w="2497" w:type="dxa"/>
             <w:tcBorders>
               <w:top w:val="single" w:sz="8" w:space="0" w:color="000000"/>
               <w:left w:val="single" w:sz="18" w:space="0" w:color="000000"/>
@@ -465,7 +548,7 @@
         </w:tc>
         <w:tc>
           <w:tcPr>
-            <w:tcW w:w="7650" w:type="dxa"/>
+            <w:tcW w:w="7380" w:type="dxa"/>
             <w:gridSpan w:val="2"/>
             <w:tcBorders>
               <w:top w:val="single" w:sz="8" w:space="0" w:color="000000"/>
@@ -528,7 +611,7 @@
         </w:trPr>
         <w:tc>
           <w:tcPr>
-            <w:tcW w:w="2227" w:type="dxa"/>
+            <w:tcW w:w="2497" w:type="dxa"/>
             <w:tcBorders>
               <w:top w:val="single" w:sz="8" w:space="0" w:color="000000"/>
               <w:left w:val="single" w:sz="18" w:space="0" w:color="000000"/>
@@ -562,7 +645,7 @@
         </w:tc>
         <w:tc>
           <w:tcPr>
-            <w:tcW w:w="7650" w:type="dxa"/>
+            <w:tcW w:w="7380" w:type="dxa"/>
             <w:gridSpan w:val="2"/>
             <w:tcBorders>
               <w:top w:val="single" w:sz="8" w:space="0" w:color="000000"/>
@@ -607,7 +690,7 @@
         </w:trPr>
         <w:tc>
           <w:tcPr>
-            <w:tcW w:w="2227" w:type="dxa"/>
+            <w:tcW w:w="2497" w:type="dxa"/>
             <w:tcBorders>
               <w:top w:val="single" w:sz="8" w:space="0" w:color="000000"/>
               <w:left w:val="single" w:sz="18" w:space="0" w:color="000000"/>
@@ -641,7 +724,7 @@
         </w:tc>
         <w:tc>
           <w:tcPr>
-            <w:tcW w:w="7650" w:type="dxa"/>
+            <w:tcW w:w="7380" w:type="dxa"/>
             <w:gridSpan w:val="2"/>
             <w:tcBorders>
               <w:top w:val="single" w:sz="8" w:space="0" w:color="000000"/>
@@ -680,7 +763,7 @@
         </w:trPr>
         <w:tc>
           <w:tcPr>
-            <w:tcW w:w="2227" w:type="dxa"/>
+            <w:tcW w:w="2497" w:type="dxa"/>
             <w:tcBorders>
               <w:top w:val="single" w:sz="8" w:space="0" w:color="000000"/>
               <w:left w:val="single" w:sz="18" w:space="0" w:color="000000"/>
@@ -714,7 +797,7 @@
         </w:tc>
         <w:tc>
           <w:tcPr>
-            <w:tcW w:w="7650" w:type="dxa"/>
+            <w:tcW w:w="7380" w:type="dxa"/>
             <w:gridSpan w:val="2"/>
             <w:tcBorders>
               <w:top w:val="single" w:sz="8" w:space="0" w:color="000000"/>
@@ -759,7 +842,7 @@
         </w:trPr>
         <w:tc>
           <w:tcPr>
-            <w:tcW w:w="2227" w:type="dxa"/>
+            <w:tcW w:w="2497" w:type="dxa"/>
             <w:tcBorders>
               <w:top w:val="single" w:sz="8" w:space="0" w:color="000000"/>
               <w:left w:val="single" w:sz="18" w:space="0" w:color="000000"/>
@@ -787,13 +870,29 @@
                 <w:b/>
                 <w:bCs/>
               </w:rPr>
-              <w:t>Main Scenario</w:t>
-            </w:r>
-          </w:p>
-        </w:tc>
-        <w:tc>
-          <w:tcPr>
-            <w:tcW w:w="1710" w:type="dxa"/>
+              <w:t xml:space="preserve">Main </w:t>
+            </w:r>
+            <w:r>
+              <w:rPr>
+                <w:rFonts w:cstheme="minorHAnsi"/>
+                <w:b/>
+                <w:bCs/>
+              </w:rPr>
+              <w:t xml:space="preserve">Success </w:t>
+            </w:r>
+            <w:r>
+              <w:rPr>
+                <w:rFonts w:cstheme="minorHAnsi"/>
+                <w:b/>
+                <w:bCs/>
+              </w:rPr>
+              <w:t>Scenario</w:t>
+            </w:r>
+          </w:p>
+        </w:tc>
+        <w:tc>
+          <w:tcPr>
+            <w:tcW w:w="1440" w:type="dxa"/>
             <w:tcBorders>
               <w:top w:val="single" w:sz="8" w:space="0" w:color="000000"/>
               <w:left w:val="single" w:sz="8" w:space="0" w:color="000000"/>
@@ -867,7 +966,7 @@
         </w:trPr>
         <w:tc>
           <w:tcPr>
-            <w:tcW w:w="2227" w:type="dxa"/>
+            <w:tcW w:w="2497" w:type="dxa"/>
             <w:tcBorders>
               <w:top w:val="single" w:sz="8" w:space="0" w:color="000000"/>
               <w:left w:val="single" w:sz="18" w:space="0" w:color="000000"/>
@@ -892,7 +991,7 @@
         </w:tc>
         <w:tc>
           <w:tcPr>
-            <w:tcW w:w="1710" w:type="dxa"/>
+            <w:tcW w:w="1440" w:type="dxa"/>
             <w:tcBorders>
               <w:top w:val="single" w:sz="8" w:space="0" w:color="000000"/>
               <w:left w:val="single" w:sz="8" w:space="0" w:color="000000"/>
@@ -978,7 +1077,7 @@
         </w:trPr>
         <w:tc>
           <w:tcPr>
-            <w:tcW w:w="2227" w:type="dxa"/>
+            <w:tcW w:w="2497" w:type="dxa"/>
             <w:tcBorders>
               <w:top w:val="single" w:sz="8" w:space="0" w:color="000000"/>
               <w:left w:val="single" w:sz="18" w:space="0" w:color="000000"/>
@@ -1003,7 +1102,7 @@
         </w:tc>
         <w:tc>
           <w:tcPr>
-            <w:tcW w:w="1710" w:type="dxa"/>
+            <w:tcW w:w="1440" w:type="dxa"/>
             <w:tcBorders>
               <w:top w:val="single" w:sz="8" w:space="0" w:color="000000"/>
               <w:left w:val="single" w:sz="8" w:space="0" w:color="000000"/>
@@ -1089,7 +1188,7 @@
         </w:trPr>
         <w:tc>
           <w:tcPr>
-            <w:tcW w:w="2227" w:type="dxa"/>
+            <w:tcW w:w="2497" w:type="dxa"/>
             <w:tcBorders>
               <w:top w:val="single" w:sz="8" w:space="0" w:color="000000"/>
               <w:left w:val="single" w:sz="18" w:space="0" w:color="000000"/>
@@ -1114,7 +1213,7 @@
         </w:tc>
         <w:tc>
           <w:tcPr>
-            <w:tcW w:w="1710" w:type="dxa"/>
+            <w:tcW w:w="1440" w:type="dxa"/>
             <w:tcBorders>
               <w:top w:val="single" w:sz="8" w:space="0" w:color="000000"/>
               <w:left w:val="single" w:sz="8" w:space="0" w:color="000000"/>
@@ -1194,7 +1293,7 @@
         </w:trPr>
         <w:tc>
           <w:tcPr>
-            <w:tcW w:w="2227" w:type="dxa"/>
+            <w:tcW w:w="2497" w:type="dxa"/>
             <w:tcBorders>
               <w:top w:val="single" w:sz="8" w:space="0" w:color="000000"/>
               <w:left w:val="single" w:sz="18" w:space="0" w:color="000000"/>
@@ -1219,7 +1318,7 @@
         </w:tc>
         <w:tc>
           <w:tcPr>
-            <w:tcW w:w="1710" w:type="dxa"/>
+            <w:tcW w:w="1440" w:type="dxa"/>
             <w:tcBorders>
               <w:top w:val="single" w:sz="8" w:space="0" w:color="000000"/>
               <w:left w:val="single" w:sz="8" w:space="0" w:color="000000"/>
@@ -1299,7 +1398,7 @@
         </w:trPr>
         <w:tc>
           <w:tcPr>
-            <w:tcW w:w="2227" w:type="dxa"/>
+            <w:tcW w:w="2497" w:type="dxa"/>
             <w:tcBorders>
               <w:top w:val="single" w:sz="8" w:space="0" w:color="000000"/>
               <w:left w:val="single" w:sz="18" w:space="0" w:color="000000"/>
@@ -1324,7 +1423,7 @@
         </w:tc>
         <w:tc>
           <w:tcPr>
-            <w:tcW w:w="1710" w:type="dxa"/>
+            <w:tcW w:w="1440" w:type="dxa"/>
             <w:tcBorders>
               <w:top w:val="single" w:sz="8" w:space="0" w:color="000000"/>
               <w:left w:val="single" w:sz="8" w:space="0" w:color="000000"/>
@@ -1400,7 +1499,7 @@
         </w:trPr>
         <w:tc>
           <w:tcPr>
-            <w:tcW w:w="2227" w:type="dxa"/>
+            <w:tcW w:w="2497" w:type="dxa"/>
             <w:tcBorders>
               <w:top w:val="single" w:sz="8" w:space="0" w:color="000000"/>
               <w:left w:val="single" w:sz="18" w:space="0" w:color="000000"/>
@@ -1425,7 +1524,7 @@
         </w:tc>
         <w:tc>
           <w:tcPr>
-            <w:tcW w:w="1710" w:type="dxa"/>
+            <w:tcW w:w="1440" w:type="dxa"/>
             <w:tcBorders>
               <w:top w:val="single" w:sz="8" w:space="0" w:color="000000"/>
               <w:left w:val="single" w:sz="8" w:space="0" w:color="000000"/>
@@ -1501,7 +1600,7 @@
         </w:trPr>
         <w:tc>
           <w:tcPr>
-            <w:tcW w:w="2227" w:type="dxa"/>
+            <w:tcW w:w="2497" w:type="dxa"/>
             <w:tcBorders>
               <w:top w:val="single" w:sz="8" w:space="0" w:color="000000"/>
               <w:left w:val="single" w:sz="18" w:space="0" w:color="000000"/>
@@ -1526,7 +1625,7 @@
         </w:tc>
         <w:tc>
           <w:tcPr>
-            <w:tcW w:w="1710" w:type="dxa"/>
+            <w:tcW w:w="1440" w:type="dxa"/>
             <w:tcBorders>
               <w:top w:val="single" w:sz="8" w:space="0" w:color="000000"/>
               <w:left w:val="single" w:sz="8" w:space="0" w:color="000000"/>
@@ -1602,7 +1701,7 @@
         </w:trPr>
         <w:tc>
           <w:tcPr>
-            <w:tcW w:w="2227" w:type="dxa"/>
+            <w:tcW w:w="2497" w:type="dxa"/>
             <w:tcBorders>
               <w:top w:val="single" w:sz="8" w:space="0" w:color="000000"/>
               <w:left w:val="single" w:sz="18" w:space="0" w:color="000000"/>
@@ -1627,7 +1726,7 @@
         </w:tc>
         <w:tc>
           <w:tcPr>
-            <w:tcW w:w="1710" w:type="dxa"/>
+            <w:tcW w:w="1440" w:type="dxa"/>
             <w:tcBorders>
               <w:top w:val="single" w:sz="8" w:space="0" w:color="000000"/>
               <w:left w:val="single" w:sz="8" w:space="0" w:color="000000"/>
@@ -1703,7 +1802,7 @@
         </w:trPr>
         <w:tc>
           <w:tcPr>
-            <w:tcW w:w="2227" w:type="dxa"/>
+            <w:tcW w:w="2497" w:type="dxa"/>
             <w:tcBorders>
               <w:top w:val="single" w:sz="8" w:space="0" w:color="000000"/>
               <w:left w:val="single" w:sz="18" w:space="0" w:color="000000"/>
@@ -1728,7 +1827,7 @@
         </w:tc>
         <w:tc>
           <w:tcPr>
-            <w:tcW w:w="1710" w:type="dxa"/>
+            <w:tcW w:w="1440" w:type="dxa"/>
             <w:tcBorders>
               <w:top w:val="single" w:sz="8" w:space="0" w:color="000000"/>
               <w:left w:val="single" w:sz="8" w:space="0" w:color="000000"/>
@@ -1800,7 +1899,7 @@
         </w:trPr>
         <w:tc>
           <w:tcPr>
-            <w:tcW w:w="2227" w:type="dxa"/>
+            <w:tcW w:w="2497" w:type="dxa"/>
             <w:tcBorders>
               <w:top w:val="single" w:sz="8" w:space="0" w:color="000000"/>
               <w:left w:val="single" w:sz="18" w:space="0" w:color="000000"/>
@@ -1825,7 +1924,7 @@
         </w:tc>
         <w:tc>
           <w:tcPr>
-            <w:tcW w:w="1710" w:type="dxa"/>
+            <w:tcW w:w="1440" w:type="dxa"/>
             <w:tcBorders>
               <w:top w:val="single" w:sz="8" w:space="0" w:color="000000"/>
               <w:left w:val="single" w:sz="8" w:space="0" w:color="000000"/>
@@ -1911,7 +2010,7 @@
         </w:trPr>
         <w:tc>
           <w:tcPr>
-            <w:tcW w:w="2227" w:type="dxa"/>
+            <w:tcW w:w="2497" w:type="dxa"/>
             <w:tcBorders>
               <w:top w:val="single" w:sz="8" w:space="0" w:color="000000"/>
               <w:left w:val="single" w:sz="18" w:space="0" w:color="000000"/>
@@ -1936,7 +2035,7 @@
         </w:tc>
         <w:tc>
           <w:tcPr>
-            <w:tcW w:w="1710" w:type="dxa"/>
+            <w:tcW w:w="1440" w:type="dxa"/>
             <w:tcBorders>
               <w:top w:val="single" w:sz="8" w:space="0" w:color="000000"/>
               <w:left w:val="single" w:sz="8" w:space="0" w:color="000000"/>
@@ -2012,7 +2111,7 @@
         </w:trPr>
         <w:tc>
           <w:tcPr>
-            <w:tcW w:w="2227" w:type="dxa"/>
+            <w:tcW w:w="2497" w:type="dxa"/>
             <w:tcBorders>
               <w:top w:val="single" w:sz="8" w:space="0" w:color="000000"/>
               <w:left w:val="single" w:sz="18" w:space="0" w:color="000000"/>
@@ -2037,7 +2136,7 @@
         </w:tc>
         <w:tc>
           <w:tcPr>
-            <w:tcW w:w="1710" w:type="dxa"/>
+            <w:tcW w:w="1440" w:type="dxa"/>
             <w:tcBorders>
               <w:top w:val="single" w:sz="8" w:space="0" w:color="000000"/>
               <w:left w:val="single" w:sz="8" w:space="0" w:color="000000"/>
@@ -2121,7 +2220,7 @@
         </w:trPr>
         <w:tc>
           <w:tcPr>
-            <w:tcW w:w="2227" w:type="dxa"/>
+            <w:tcW w:w="2497" w:type="dxa"/>
             <w:tcBorders>
               <w:top w:val="single" w:sz="8" w:space="0" w:color="000000"/>
               <w:left w:val="single" w:sz="18" w:space="0" w:color="000000"/>
@@ -2146,7 +2245,7 @@
         </w:tc>
         <w:tc>
           <w:tcPr>
-            <w:tcW w:w="1710" w:type="dxa"/>
+            <w:tcW w:w="1440" w:type="dxa"/>
             <w:tcBorders>
               <w:top w:val="single" w:sz="8" w:space="0" w:color="000000"/>
               <w:left w:val="single" w:sz="8" w:space="0" w:color="000000"/>
@@ -2230,7 +2329,7 @@
         </w:trPr>
         <w:tc>
           <w:tcPr>
-            <w:tcW w:w="2227" w:type="dxa"/>
+            <w:tcW w:w="2497" w:type="dxa"/>
             <w:tcBorders>
               <w:top w:val="single" w:sz="8" w:space="0" w:color="000000"/>
               <w:left w:val="single" w:sz="18" w:space="0" w:color="000000"/>
@@ -2256,7 +2355,7 @@
         </w:tc>
         <w:tc>
           <w:tcPr>
-            <w:tcW w:w="1710" w:type="dxa"/>
+            <w:tcW w:w="1440" w:type="dxa"/>
             <w:tcBorders>
               <w:top w:val="single" w:sz="8" w:space="0" w:color="000000"/>
               <w:left w:val="single" w:sz="8" w:space="0" w:color="000000"/>
@@ -2342,7 +2441,7 @@
         </w:trPr>
         <w:tc>
           <w:tcPr>
-            <w:tcW w:w="2227" w:type="dxa"/>
+            <w:tcW w:w="2497" w:type="dxa"/>
             <w:tcBorders>
               <w:top w:val="single" w:sz="8" w:space="0" w:color="000000"/>
               <w:left w:val="single" w:sz="18" w:space="0" w:color="000000"/>
@@ -2368,7 +2467,7 @@
         </w:tc>
         <w:tc>
           <w:tcPr>
-            <w:tcW w:w="1710" w:type="dxa"/>
+            <w:tcW w:w="1440" w:type="dxa"/>
             <w:tcBorders>
               <w:top w:val="single" w:sz="8" w:space="0" w:color="000000"/>
               <w:left w:val="single" w:sz="8" w:space="0" w:color="000000"/>
@@ -2470,7 +2569,7 @@
         </w:trPr>
         <w:tc>
           <w:tcPr>
-            <w:tcW w:w="2227" w:type="dxa"/>
+            <w:tcW w:w="2497" w:type="dxa"/>
             <w:tcBorders>
               <w:top w:val="single" w:sz="8" w:space="0" w:color="000000"/>
               <w:left w:val="single" w:sz="18" w:space="0" w:color="000000"/>
@@ -2496,7 +2595,7 @@
         </w:tc>
         <w:tc>
           <w:tcPr>
-            <w:tcW w:w="1710" w:type="dxa"/>
+            <w:tcW w:w="1440" w:type="dxa"/>
             <w:tcBorders>
               <w:top w:val="single" w:sz="8" w:space="0" w:color="000000"/>
               <w:left w:val="single" w:sz="8" w:space="0" w:color="000000"/>
@@ -2578,7 +2677,7 @@
         </w:trPr>
         <w:tc>
           <w:tcPr>
-            <w:tcW w:w="2227" w:type="dxa"/>
+            <w:tcW w:w="2497" w:type="dxa"/>
             <w:tcBorders>
               <w:top w:val="single" w:sz="8" w:space="0" w:color="000000"/>
               <w:left w:val="single" w:sz="18" w:space="0" w:color="000000"/>
@@ -2603,7 +2702,7 @@
         </w:tc>
         <w:tc>
           <w:tcPr>
-            <w:tcW w:w="1710" w:type="dxa"/>
+            <w:tcW w:w="1440" w:type="dxa"/>
             <w:tcBorders>
               <w:top w:val="single" w:sz="8" w:space="0" w:color="000000"/>
               <w:left w:val="single" w:sz="8" w:space="0" w:color="000000"/>
@@ -2687,7 +2786,7 @@
         </w:trPr>
         <w:tc>
           <w:tcPr>
-            <w:tcW w:w="2227" w:type="dxa"/>
+            <w:tcW w:w="2497" w:type="dxa"/>
             <w:tcBorders>
               <w:top w:val="single" w:sz="8" w:space="0" w:color="000000"/>
               <w:left w:val="single" w:sz="18" w:space="0" w:color="000000"/>
@@ -2721,7 +2820,7 @@
         </w:tc>
         <w:tc>
           <w:tcPr>
-            <w:tcW w:w="1710" w:type="dxa"/>
+            <w:tcW w:w="1440" w:type="dxa"/>
             <w:tcBorders>
               <w:top w:val="single" w:sz="8" w:space="0" w:color="000000"/>
               <w:left w:val="single" w:sz="8" w:space="0" w:color="000000"/>
@@ -2795,7 +2894,7 @@
         </w:trPr>
         <w:tc>
           <w:tcPr>
-            <w:tcW w:w="2227" w:type="dxa"/>
+            <w:tcW w:w="2497" w:type="dxa"/>
             <w:tcBorders>
               <w:top w:val="single" w:sz="8" w:space="0" w:color="000000"/>
               <w:left w:val="single" w:sz="18" w:space="0" w:color="000000"/>
@@ -2820,7 +2919,7 @@
         </w:tc>
         <w:tc>
           <w:tcPr>
-            <w:tcW w:w="1710" w:type="dxa"/>
+            <w:tcW w:w="1440" w:type="dxa"/>
             <w:tcBorders>
               <w:top w:val="single" w:sz="8" w:space="0" w:color="000000"/>
               <w:left w:val="single" w:sz="8" w:space="0" w:color="000000"/>
@@ -2908,7 +3007,7 @@
         </w:trPr>
         <w:tc>
           <w:tcPr>
-            <w:tcW w:w="2227" w:type="dxa"/>
+            <w:tcW w:w="2497" w:type="dxa"/>
             <w:tcBorders>
               <w:top w:val="single" w:sz="8" w:space="0" w:color="000000"/>
               <w:left w:val="single" w:sz="18" w:space="0" w:color="000000"/>
@@ -2933,7 +3032,7 @@
         </w:tc>
         <w:tc>
           <w:tcPr>
-            <w:tcW w:w="1710" w:type="dxa"/>
+            <w:tcW w:w="1440" w:type="dxa"/>
             <w:tcBorders>
               <w:top w:val="single" w:sz="8" w:space="0" w:color="000000"/>
               <w:left w:val="single" w:sz="8" w:space="0" w:color="000000"/>
@@ -3045,7 +3144,7 @@
         </w:trPr>
         <w:tc>
           <w:tcPr>
-            <w:tcW w:w="2227" w:type="dxa"/>
+            <w:tcW w:w="2497" w:type="dxa"/>
             <w:tcBorders>
               <w:top w:val="single" w:sz="8" w:space="0" w:color="000000"/>
               <w:left w:val="single" w:sz="18" w:space="0" w:color="000000"/>
@@ -3071,7 +3170,7 @@
         </w:tc>
         <w:tc>
           <w:tcPr>
-            <w:tcW w:w="1710" w:type="dxa"/>
+            <w:tcW w:w="1440" w:type="dxa"/>
             <w:tcBorders>
               <w:top w:val="single" w:sz="8" w:space="0" w:color="000000"/>
               <w:left w:val="single" w:sz="8" w:space="0" w:color="000000"/>
@@ -3153,7 +3252,7 @@
         </w:trPr>
         <w:tc>
           <w:tcPr>
-            <w:tcW w:w="2227" w:type="dxa"/>
+            <w:tcW w:w="2497" w:type="dxa"/>
             <w:tcBorders>
               <w:top w:val="single" w:sz="8" w:space="0" w:color="000000"/>
               <w:left w:val="single" w:sz="18" w:space="0" w:color="000000"/>
@@ -3178,7 +3277,7 @@
         </w:tc>
         <w:tc>
           <w:tcPr>
-            <w:tcW w:w="1710" w:type="dxa"/>
+            <w:tcW w:w="1440" w:type="dxa"/>
             <w:tcBorders>
               <w:top w:val="single" w:sz="8" w:space="0" w:color="000000"/>
               <w:left w:val="single" w:sz="8" w:space="0" w:color="000000"/>
@@ -3270,7 +3369,7 @@
         </w:trPr>
         <w:tc>
           <w:tcPr>
-            <w:tcW w:w="2227" w:type="dxa"/>
+            <w:tcW w:w="2497" w:type="dxa"/>
             <w:tcBorders>
               <w:top w:val="single" w:sz="8" w:space="0" w:color="000000"/>
               <w:left w:val="single" w:sz="18" w:space="0" w:color="000000"/>
@@ -3295,7 +3394,7 @@
         </w:tc>
         <w:tc>
           <w:tcPr>
-            <w:tcW w:w="1710" w:type="dxa"/>
+            <w:tcW w:w="1440" w:type="dxa"/>
             <w:tcBorders>
               <w:top w:val="single" w:sz="8" w:space="0" w:color="000000"/>
               <w:left w:val="single" w:sz="8" w:space="0" w:color="000000"/>
@@ -3395,7 +3494,7 @@
         </w:trPr>
         <w:tc>
           <w:tcPr>
-            <w:tcW w:w="2227" w:type="dxa"/>
+            <w:tcW w:w="2497" w:type="dxa"/>
             <w:tcBorders>
               <w:top w:val="single" w:sz="8" w:space="0" w:color="000000"/>
               <w:left w:val="single" w:sz="18" w:space="0" w:color="000000"/>
@@ -3420,7 +3519,7 @@
         </w:tc>
         <w:tc>
           <w:tcPr>
-            <w:tcW w:w="1710" w:type="dxa"/>
+            <w:tcW w:w="1440" w:type="dxa"/>
             <w:tcBorders>
               <w:top w:val="single" w:sz="8" w:space="0" w:color="000000"/>
               <w:left w:val="single" w:sz="8" w:space="0" w:color="000000"/>
@@ -3496,7 +3595,7 @@
         </w:trPr>
         <w:tc>
           <w:tcPr>
-            <w:tcW w:w="2227" w:type="dxa"/>
+            <w:tcW w:w="2497" w:type="dxa"/>
             <w:tcBorders>
               <w:top w:val="single" w:sz="8" w:space="0" w:color="000000"/>
               <w:left w:val="single" w:sz="18" w:space="0" w:color="000000"/>
@@ -3521,7 +3620,7 @@
         </w:tc>
         <w:tc>
           <w:tcPr>
-            <w:tcW w:w="1710" w:type="dxa"/>
+            <w:tcW w:w="1440" w:type="dxa"/>
             <w:tcBorders>
               <w:top w:val="single" w:sz="8" w:space="0" w:color="000000"/>
               <w:left w:val="single" w:sz="8" w:space="0" w:color="000000"/>
@@ -3597,7 +3696,7 @@
         </w:trPr>
         <w:tc>
           <w:tcPr>
-            <w:tcW w:w="2227" w:type="dxa"/>
+            <w:tcW w:w="2497" w:type="dxa"/>
             <w:tcBorders>
               <w:top w:val="single" w:sz="8" w:space="0" w:color="000000"/>
               <w:left w:val="single" w:sz="18" w:space="0" w:color="000000"/>
@@ -3631,7 +3730,7 @@
         </w:tc>
         <w:tc>
           <w:tcPr>
-            <w:tcW w:w="1710" w:type="dxa"/>
+            <w:tcW w:w="1440" w:type="dxa"/>
             <w:tcBorders>
               <w:top w:val="single" w:sz="8" w:space="0" w:color="000000"/>
               <w:left w:val="single" w:sz="8" w:space="0" w:color="000000"/>

</xml_diff>